<commit_message>
Parte da explicação do MPI já está feita.
</commit_message>
<xml_diff>
--- a/Relatório_P2.docx
+++ b/Relatório_P2.docx
@@ -19,6 +19,7 @@
         <w:p>
           <w:pPr>
             <w:pStyle w:val="NoSpacing"/>
+            <w:jc w:val="both"/>
             <w:rPr>
               <w:noProof/>
               <w:lang w:val="pt-PT" w:eastAsia="pt-PT"/>
@@ -55,7 +56,7 @@
                         </pic:cNvPicPr>
                       </pic:nvPicPr>
                       <pic:blipFill>
-                        <a:blip r:embed="rId5" cstate="print">
+                        <a:blip r:embed="rId6" cstate="print">
                           <a:extLst>
                             <a:ext uri="{28A0092B-C50C-407E-A947-70E740481C1C}">
                               <a14:useLocalDpi xmlns:a14="http://schemas.microsoft.com/office/drawing/2010/main" val="0"/>
@@ -482,7 +483,7 @@
               </mc:Choice>
               <mc:Fallback>
                 <w:pict>
-                  <v:group w14:anchorId="0C1847A5" id="Group 33" o:spid="_x0000_s1026" style="position:absolute;margin-left:0;margin-top:0;width:172.8pt;height:718.55pt;z-index:-251653120;mso-width-percent:330;mso-height-percent:950;mso-left-percent:40;mso-position-horizontal-relative:page;mso-position-vertical:center;mso-position-vertical-relative:page;mso-width-percent:330;mso-height-percent:950;mso-left-percent:40" coordsize="21945,91257" o:gfxdata="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">
+                  <v:group w14:anchorId="0C1847A5" id="Group 33" o:spid="_x0000_s1026" style="position:absolute;left:0;text-align:left;margin-left:0;margin-top:0;width:172.8pt;height:718.55pt;z-index:-251653120;mso-width-percent:330;mso-height-percent:950;mso-left-percent:40;mso-position-horizontal-relative:page;mso-position-vertical:center;mso-position-vertical-relative:page;mso-width-percent:330;mso-height-percent:950;mso-left-percent:40" coordsize="21945,91257" o:gfxdata="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">
                     <v:rect id="Rectangle 34" o:spid="_x0000_s1027" style="position:absolute;width:1945;height:91257;visibility:visible;mso-wrap-style:square;v-text-anchor:middle" o:gfxdata="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" fillcolor="#44546a [3215]" stroked="f" strokeweight="1pt"/>
                     <v:shapetype id="_x0000_t15" coordsize="21600,21600" o:spt="15" adj="16200" path="m@0,l,,,21600@0,21600,21600,10800xe">
                       <v:stroke joinstyle="miter"/>
@@ -735,7 +736,7 @@
                     <v:stroke joinstyle="miter"/>
                     <v:path gradientshapeok="t" o:connecttype="rect"/>
                   </v:shapetype>
-                  <v:shape id="Text Box 39" o:spid="_x0000_s1032" type="#_x0000_t202" style="position:absolute;margin-left:0;margin-top:0;width:4in;height:28.8pt;z-index:251665408;visibility:visible;mso-wrap-style:square;mso-width-percent:450;mso-height-percent:0;mso-left-percent:420;mso-top-percent:880;mso-wrap-distance-left:9pt;mso-wrap-distance-top:0;mso-wrap-distance-right:9pt;mso-wrap-distance-bottom:0;mso-position-horizontal-relative:page;mso-position-vertical-relative:page;mso-width-percent:450;mso-height-percent:0;mso-left-percent:420;mso-top-percent:880;mso-width-relative:page;mso-height-relative:margin;v-text-anchor:bottom" o:gfxdata="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" filled="f" stroked="f" strokeweight=".5pt">
+                  <v:shape id="Text Box 39" o:spid="_x0000_s1032" type="#_x0000_t202" style="position:absolute;left:0;text-align:left;margin-left:0;margin-top:0;width:4in;height:28.8pt;z-index:251665408;visibility:visible;mso-wrap-style:square;mso-width-percent:450;mso-height-percent:0;mso-left-percent:420;mso-top-percent:880;mso-wrap-distance-left:9pt;mso-wrap-distance-top:0;mso-wrap-distance-right:9pt;mso-wrap-distance-bottom:0;mso-position-horizontal-relative:page;mso-position-vertical-relative:page;mso-width-percent:450;mso-height-percent:0;mso-left-percent:420;mso-top-percent:880;mso-width-relative:page;mso-height-relative:margin;v-text-anchor:bottom" o:gfxdata="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" filled="f" stroked="f" strokeweight=".5pt">
                     <v:textbox style="mso-fit-shape-to-text:t" inset="0,0,0,0">
                       <w:txbxContent>
                         <w:p>
@@ -987,7 +988,7 @@
               </mc:Choice>
               <mc:Fallback>
                 <w:pict>
-                  <v:shape w14:anchorId="5B9C6E7B" id="Text Box 40" o:spid="_x0000_s1033" type="#_x0000_t202" style="position:absolute;margin-left:0;margin-top:0;width:4in;height:84.25pt;z-index:251664384;visibility:visible;mso-wrap-style:square;mso-width-percent:450;mso-height-percent:0;mso-left-percent:420;mso-top-percent:175;mso-wrap-distance-left:9pt;mso-wrap-distance-top:0;mso-wrap-distance-right:9pt;mso-wrap-distance-bottom:0;mso-position-horizontal-relative:page;mso-position-vertical-relative:page;mso-width-percent:450;mso-height-percent:0;mso-left-percent:420;mso-top-percent:175;mso-width-relative:page;mso-height-relative:margin;v-text-anchor:top" o:gfxdata="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" filled="f" stroked="f" strokeweight=".5pt">
+                  <v:shape w14:anchorId="5B9C6E7B" id="Text Box 40" o:spid="_x0000_s1033" type="#_x0000_t202" style="position:absolute;left:0;text-align:left;margin-left:0;margin-top:0;width:4in;height:84.25pt;z-index:251664384;visibility:visible;mso-wrap-style:square;mso-width-percent:450;mso-height-percent:0;mso-left-percent:420;mso-top-percent:175;mso-wrap-distance-left:9pt;mso-wrap-distance-top:0;mso-wrap-distance-right:9pt;mso-wrap-distance-bottom:0;mso-position-horizontal-relative:page;mso-position-vertical-relative:page;mso-width-percent:450;mso-height-percent:0;mso-left-percent:420;mso-top-percent:175;mso-width-relative:page;mso-height-relative:margin;v-text-anchor:top" o:gfxdata="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" filled="f" stroked="f" strokeweight=".5pt">
                     <v:textbox style="mso-fit-shape-to-text:t" inset="0,0,0,0">
                       <w:txbxContent>
                         <w:p>
@@ -1461,7 +1462,7 @@
               </mc:Choice>
               <mc:Fallback>
                 <w:pict>
-                  <v:group w14:anchorId="1A3309F4" id="Group 2" o:spid="_x0000_s1034" style="position:absolute;margin-left:0;margin-top:0;width:172.8pt;height:718.55pt;z-index:-251657216;mso-width-percent:330;mso-height-percent:950;mso-left-percent:40;mso-position-horizontal-relative:page;mso-position-vertical:center;mso-position-vertical-relative:page;mso-width-percent:330;mso-height-percent:950;mso-left-percent:40" coordsize="21945,91257" o:gfxdata="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">
+                  <v:group w14:anchorId="1A3309F4" id="Group 2" o:spid="_x0000_s1034" style="position:absolute;left:0;text-align:left;margin-left:0;margin-top:0;width:172.8pt;height:718.55pt;z-index:-251657216;mso-width-percent:330;mso-height-percent:950;mso-left-percent:40;mso-position-horizontal-relative:page;mso-position-vertical:center;mso-position-vertical-relative:page;mso-width-percent:330;mso-height-percent:950;mso-left-percent:40" coordsize="21945,91257" o:gfxdata="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">
                     <v:rect id="Rectangle 3" o:spid="_x0000_s1035" style="position:absolute;width:1945;height:91257;visibility:visible;mso-wrap-style:square;v-text-anchor:middle" o:gfxdata="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" fillcolor="#44546a [3215]" stroked="f" strokeweight="1pt"/>
                     <v:shape id="Pentagon 4" o:spid="_x0000_s1036" type="#_x0000_t15" style="position:absolute;top:14668;width:21945;height:5521;visibility:visible;mso-wrap-style:square;v-text-anchor:middle" o:gfxdata="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" adj="18883" fillcolor="#5b9bd5 [3204]" stroked="f" strokeweight="1pt">
                       <v:textbox inset=",0,14.4pt,0">
@@ -1735,7 +1736,7 @@
               </mc:Choice>
               <mc:Fallback>
                 <w:pict>
-                  <v:shape w14:anchorId="45277A27" id="Text Box 32" o:spid="_x0000_s1040" type="#_x0000_t202" style="position:absolute;margin-left:0;margin-top:0;width:4in;height:28.8pt;z-index:251661312;visibility:visible;mso-wrap-style:square;mso-width-percent:450;mso-height-percent:0;mso-left-percent:420;mso-top-percent:880;mso-wrap-distance-left:9pt;mso-wrap-distance-top:0;mso-wrap-distance-right:9pt;mso-wrap-distance-bottom:0;mso-position-horizontal-relative:page;mso-position-vertical-relative:page;mso-width-percent:450;mso-height-percent:0;mso-left-percent:420;mso-top-percent:880;mso-width-relative:page;mso-height-relative:margin;v-text-anchor:bottom" o:gfxdata="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" filled="f" stroked="f" strokeweight=".5pt">
+                  <v:shape w14:anchorId="45277A27" id="Text Box 32" o:spid="_x0000_s1040" type="#_x0000_t202" style="position:absolute;left:0;text-align:left;margin-left:0;margin-top:0;width:4in;height:28.8pt;z-index:251661312;visibility:visible;mso-wrap-style:square;mso-width-percent:450;mso-height-percent:0;mso-left-percent:420;mso-top-percent:880;mso-wrap-distance-left:9pt;mso-wrap-distance-top:0;mso-wrap-distance-right:9pt;mso-wrap-distance-bottom:0;mso-position-horizontal-relative:page;mso-position-vertical-relative:page;mso-width-percent:450;mso-height-percent:0;mso-left-percent:420;mso-top-percent:880;mso-width-relative:page;mso-height-relative:margin;v-text-anchor:bottom" o:gfxdata="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" filled="f" stroked="f" strokeweight=".5pt">
                     <v:textbox style="mso-fit-shape-to-text:t" inset="0,0,0,0">
                       <w:txbxContent>
                         <w:p>
@@ -2023,7 +2024,7 @@
               </mc:Choice>
               <mc:Fallback>
                 <w:pict>
-                  <v:shape w14:anchorId="2F90C42D" id="Text Box 1" o:spid="_x0000_s1041" type="#_x0000_t202" style="position:absolute;margin-left:0;margin-top:0;width:4in;height:84.25pt;z-index:251660288;visibility:visible;mso-wrap-style:square;mso-width-percent:450;mso-height-percent:0;mso-left-percent:420;mso-top-percent:175;mso-wrap-distance-left:9pt;mso-wrap-distance-top:0;mso-wrap-distance-right:9pt;mso-wrap-distance-bottom:0;mso-position-horizontal-relative:page;mso-position-vertical-relative:page;mso-width-percent:450;mso-height-percent:0;mso-left-percent:420;mso-top-percent:175;mso-width-relative:page;mso-height-relative:margin;v-text-anchor:top" o:gfxdata="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" filled="f" stroked="f" strokeweight=".5pt">
+                  <v:shape w14:anchorId="2F90C42D" id="Text Box 1" o:spid="_x0000_s1041" type="#_x0000_t202" style="position:absolute;left:0;text-align:left;margin-left:0;margin-top:0;width:4in;height:84.25pt;z-index:251660288;visibility:visible;mso-wrap-style:square;mso-width-percent:450;mso-height-percent:0;mso-left-percent:420;mso-top-percent:175;mso-wrap-distance-left:9pt;mso-wrap-distance-top:0;mso-wrap-distance-right:9pt;mso-wrap-distance-bottom:0;mso-position-horizontal-relative:page;mso-position-vertical-relative:page;mso-width-percent:450;mso-height-percent:0;mso-left-percent:420;mso-top-percent:175;mso-width-relative:page;mso-height-relative:margin;v-text-anchor:top" o:gfxdata="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" filled="f" stroked="f" strokeweight=".5pt">
                     <v:textbox style="mso-fit-shape-to-text:t" inset="0,0,0,0">
                       <w:txbxContent>
                         <w:p>
@@ -2107,6 +2108,7 @@
         </w:p>
         <w:p>
           <w:pPr>
+            <w:jc w:val="both"/>
             <w:rPr>
               <w:rFonts w:eastAsiaTheme="minorEastAsia"/>
               <w:noProof/>
@@ -2124,6 +2126,7 @@
         <w:p>
           <w:pPr>
             <w:pStyle w:val="Heading1"/>
+            <w:jc w:val="both"/>
           </w:pPr>
           <w:r>
             <w:lastRenderedPageBreak/>
@@ -2133,23 +2136,18 @@
         <w:p>
           <w:pPr>
             <w:jc w:val="both"/>
+            <w:outlineLvl w:val="0"/>
           </w:pPr>
           <w:r>
-            <w:tab/>
+            <w:t xml:space="preserve">      </w:t>
           </w:r>
           <w:r>
-            <w:t xml:space="preserve">In the first part of this project we used </w:t>
-          </w:r>
-          <w:proofErr w:type="spellStart"/>
-          <w:r>
-            <w:t>OpenMP</w:t>
-          </w:r>
-          <w:proofErr w:type="spellEnd"/>
-          <w:r>
-            <w:t xml:space="preserve"> to parallelize our serial solution to the Longest Common Subsequence (LCS) problem on one machine with multiple cores.</w:t>
+            <w:t>In the first part of this project we used OpenMP to parallelize our serial solution to the Longest Common Subsequence (LCS) problem on one machine with multiple cores.</w:t>
           </w:r>
           <w:r>
-            <w:br/>
+            <w:t xml:space="preserve"> </w:t>
+          </w:r>
+          <w:r>
             <w:t xml:space="preserve">The aim of the second part is to use the Message Passing Interface, MPI, method of parallelization: use </w:t>
           </w:r>
           <w:r>
@@ -2159,30 +2157,34 @@
             <w:t>multiple machines (although it can run on a single machine with multiple or even a single processor) running independent processes with no shared data on each of their processors and achieve parallelization by passing messages between them with the required data.</w:t>
           </w:r>
           <w:r>
-            <w:t xml:space="preserve"> </w:t>
+            <w:t xml:space="preserve"> OpenMP can be integrated with MPI to make use of the multiple cores of each processor and further improving the performance of the parallel implementation.</w:t>
           </w:r>
-          <w:proofErr w:type="spellStart"/>
-          <w:r>
-            <w:t>OpenMP</w:t>
-          </w:r>
-          <w:proofErr w:type="spellEnd"/>
-          <w:r>
-            <w:t xml:space="preserve"> can be integrated with MPI to make use of the multiple cores of each processor and further improving the performance of the parallel implementation.</w:t>
-          </w:r>
+        </w:p>
+        <w:p>
+          <w:pPr>
+            <w:jc w:val="both"/>
+          </w:pPr>
         </w:p>
       </w:sdtContent>
     </w:sdt>
     <w:p>
       <w:pPr>
         <w:pStyle w:val="Heading1"/>
+        <w:jc w:val="both"/>
       </w:pPr>
       <w:r>
         <w:t xml:space="preserve">Serial Implementation </w:t>
       </w:r>
     </w:p>
     <w:p>
-      <w:r>
-        <w:tab/>
+      <w:pPr>
+        <w:jc w:val="both"/>
+        <w:rPr>
+          <w:rFonts w:eastAsiaTheme="minorEastAsia"/>
+        </w:rPr>
+      </w:pPr>
+      <w:r>
+        <w:t xml:space="preserve">      </w:t>
       </w:r>
       <w:r>
         <w:t>The serial implementation used was the one delivered in the 1</w:t>
@@ -2194,7 +2196,22 @@
         <w:t>st</w:t>
       </w:r>
       <w:r>
-        <w:t xml:space="preserve"> part of the project, as the problem to be solved is the same. As a summary, the complexity of the algorithm used is </w:t>
+        <w:t xml:space="preserve"> part of the project</w:t>
+      </w:r>
+      <w:r>
+        <w:t xml:space="preserve">, </w:t>
+      </w:r>
+      <w:r>
+        <w:t>as the problem to be solved is the same</w:t>
+      </w:r>
+      <w:r>
+        <w:t xml:space="preserve"> </w:t>
+      </w:r>
+      <w:r>
+        <w:t>(refer to that report for a detailed explanation of the implementation)</w:t>
+      </w:r>
+      <w:r>
+        <w:t xml:space="preserve">. As a summary, the complexity of the algorithm used is </w:t>
       </w:r>
       <m:oMath>
         <m:r>
@@ -2208,21 +2225,7 @@
         <w:rPr>
           <w:rFonts w:eastAsiaTheme="minorEastAsia"/>
         </w:rPr>
-        <w:t xml:space="preserve"> and uses </w:t>
-      </w:r>
-      <w:proofErr w:type="spellStart"/>
-      <w:r>
-        <w:rPr>
-          <w:rFonts w:eastAsiaTheme="minorEastAsia"/>
-        </w:rPr>
-        <w:t>a</w:t>
-      </w:r>
-      <w:proofErr w:type="spellEnd"/>
-      <w:r>
-        <w:rPr>
-          <w:rFonts w:eastAsiaTheme="minorEastAsia"/>
-        </w:rPr>
-        <w:t xml:space="preserve"> little over </w:t>
+        <w:t xml:space="preserve"> and uses a little over </w:t>
       </w:r>
       <m:oMath>
         <m:r>
@@ -2242,7 +2245,35 @@
         <w:rPr>
           <w:rFonts w:eastAsiaTheme="minorEastAsia"/>
         </w:rPr>
-        <w:t xml:space="preserve"> bytes of memory (M and N are the lengths of the two provided strings)</w:t>
+        <w:t xml:space="preserve"> bytes of memory (</w:t>
+      </w:r>
+      <m:oMath>
+        <m:r>
+          <w:rPr>
+            <w:rFonts w:ascii="Cambria Math" w:hAnsi="Cambria Math"/>
+          </w:rPr>
+          <m:t>M</m:t>
+        </m:r>
+      </m:oMath>
+      <w:r>
+        <w:rPr>
+          <w:rFonts w:eastAsiaTheme="minorEastAsia"/>
+        </w:rPr>
+        <w:t xml:space="preserve"> and </w:t>
+      </w:r>
+      <m:oMath>
+        <m:r>
+          <w:rPr>
+            <w:rFonts w:ascii="Cambria Math" w:hAnsi="Cambria Math"/>
+          </w:rPr>
+          <m:t>N</m:t>
+        </m:r>
+      </m:oMath>
+      <w:r>
+        <w:rPr>
+          <w:rFonts w:eastAsiaTheme="minorEastAsia"/>
+        </w:rPr>
+        <w:t xml:space="preserve"> are the lengths of the two provided strings)</w:t>
       </w:r>
       <w:r>
         <w:rPr>
@@ -2250,8 +2281,182 @@
         </w:rPr>
         <w:t>.</w:t>
       </w:r>
+    </w:p>
+    <w:p/>
+    <w:p>
+      <w:pPr>
+        <w:pStyle w:val="Heading1"/>
+      </w:pPr>
+      <w:r>
+        <w:t>Parallel Implementation: MPI</w:t>
+      </w:r>
+    </w:p>
+    <w:p>
+      <w:pPr>
+        <w:jc w:val="both"/>
+      </w:pPr>
+      <w:r>
+        <w:t xml:space="preserve">One big problem </w:t>
+      </w:r>
+      <w:r>
+        <w:t xml:space="preserve">arises when working with </w:t>
+      </w:r>
+      <w:r>
+        <w:t>multiple machines:</w:t>
+      </w:r>
+      <w:r>
+        <w:t xml:space="preserve"> the lack of shared memory.</w:t>
+      </w:r>
+      <w:r>
+        <w:t xml:space="preserve"> Using the LCS problem as an example, if one process computes a part of the matrix, this change isn’t accessible to the other processes and there’s no trivial way to solve this complication without shared memory.</w:t>
+      </w:r>
+    </w:p>
+    <w:p>
+      <w:pPr>
+        <w:jc w:val="both"/>
+      </w:pPr>
+      <w:r>
+        <w:t xml:space="preserve">The </w:t>
+      </w:r>
+      <w:r>
+        <w:t>M</w:t>
+      </w:r>
+      <w:r>
+        <w:t xml:space="preserve">essage </w:t>
+      </w:r>
+      <w:r>
+        <w:t>P</w:t>
+      </w:r>
+      <w:r>
+        <w:t xml:space="preserve">assing </w:t>
+      </w:r>
+      <w:r>
+        <w:t>I</w:t>
+      </w:r>
+      <w:r>
+        <w:t xml:space="preserve">nterface (MPI) </w:t>
+      </w:r>
+      <w:r>
+        <w:t xml:space="preserve"> provides ways for processes to communicate and transfer data between them, allowing for one to one communication as well as some more complex forms like scatter, combine and others, as well as process synchronization</w:t>
+      </w:r>
+      <w:r>
+        <w:t>. Using MPI we can solve the complication mentioned earlier and share the work done by one process with the others.</w:t>
+      </w:r>
+    </w:p>
+    <w:p>
+      <w:pPr>
+        <w:jc w:val="both"/>
+        <w:rPr>
+          <w:rFonts w:eastAsiaTheme="minorEastAsia"/>
+        </w:rPr>
+      </w:pPr>
+      <w:r>
+        <w:t>Our MPI implementation to calculate the LCS of two strings</w:t>
+      </w:r>
+      <w:r>
+        <w:t xml:space="preserve"> divides the matrix in P blocks of </w:t>
+      </w:r>
+      <m:oMath>
+        <m:r>
+          <w:rPr>
+            <w:rFonts w:ascii="Cambria Math" w:hAnsi="Cambria Math"/>
+          </w:rPr>
+          <m:t>N/P</m:t>
+        </m:r>
+      </m:oMath>
+      <w:r>
+        <w:t xml:space="preserve"> </w:t>
+      </w:r>
+      <w:r>
+        <w:t xml:space="preserve">horizontal lines, where </w:t>
+      </w:r>
+      <m:oMath>
+        <m:r>
+          <w:rPr>
+            <w:rFonts w:ascii="Cambria Math" w:hAnsi="Cambria Math"/>
+          </w:rPr>
+          <m:t>N</m:t>
+        </m:r>
+      </m:oMath>
+      <w:r>
+        <w:t xml:space="preserve"> is the number of lines of the matrix and </w:t>
+      </w:r>
+      <m:oMath>
+        <m:r>
+          <w:rPr>
+            <w:rFonts w:ascii="Cambria Math" w:hAnsi="Cambria Math"/>
+          </w:rPr>
+          <m:t>P</m:t>
+        </m:r>
+      </m:oMath>
+      <w:r>
+        <w:t xml:space="preserve"> the number of processes. Each process gets assigned its own block of lines, which it solves in</w:t>
+      </w:r>
+      <w:r>
+        <w:t xml:space="preserve"> squares of </w:t>
+      </w:r>
+      <m:oMath>
+        <m:r>
+          <w:rPr>
+            <w:rFonts w:ascii="Cambria Math" w:hAnsi="Cambria Math"/>
+          </w:rPr>
+          <m:t>N/P</m:t>
+        </m:r>
+      </m:oMath>
+      <w:r>
+        <w:rPr>
+          <w:rFonts w:eastAsiaTheme="minorEastAsia"/>
+        </w:rPr>
+        <w:t xml:space="preserve"> height and width. For some matrix sizes and/or number of machines </w:t>
+      </w:r>
+      <m:oMath>
+        <m:r>
+          <w:rPr>
+            <w:rFonts w:ascii="Cambria Math" w:hAnsi="Cambria Math"/>
+          </w:rPr>
+          <m:t>N/P</m:t>
+        </m:r>
+      </m:oMath>
+      <w:r>
+        <w:rPr>
+          <w:rFonts w:eastAsiaTheme="minorEastAsia"/>
+        </w:rPr>
+        <w:t xml:space="preserve"> isn’t an integer value and the remainder blocks are handled by the </w:t>
+      </w:r>
+      <w:r>
+        <w:rPr>
+          <w:rFonts w:eastAsiaTheme="minorEastAsia"/>
+          <w:color w:val="FF0000"/>
+        </w:rPr>
+        <w:t>first/last</w:t>
+      </w:r>
+      <w:r>
+        <w:rPr>
+          <w:rFonts w:eastAsiaTheme="minorEastAsia"/>
+        </w:rPr>
+        <w:t xml:space="preserve"> process.</w:t>
+      </w:r>
+    </w:p>
+    <w:p>
+      <w:pPr>
+        <w:jc w:val="both"/>
+      </w:pPr>
+      <w:r>
+        <w:rPr>
+          <w:rFonts w:eastAsiaTheme="minorEastAsia"/>
+        </w:rPr>
+        <w:t xml:space="preserve">Because of the dependencies of the calculations (each anti-diagonal of the matrix depends on the values of the previous anti-diagonal) it’s not possible to start solving all line blocks at the same time, causing the last process to wait for the first to solve its line before it can begin. </w:t>
+      </w:r>
       <w:bookmarkStart w:id="0" w:name="_GoBack"/>
       <w:bookmarkEnd w:id="0"/>
+    </w:p>
+    <w:p>
+      <w:pPr>
+        <w:pStyle w:val="Heading1"/>
+      </w:pPr>
+      <w:r>
+        <w:t>Results and Conclusions</w:t>
+      </w:r>
     </w:p>
     <w:sectPr>
       <w:pgSz w:w="11906" w:h="16838"/>
@@ -2815,8 +3020,8 @@
   </w:compat>
   <w:rsids>
     <w:rsidRoot w:val="00EC0035"/>
-    <w:rsid w:val="00014A11"/>
     <w:rsid w:val="00EC0035"/>
+    <w:rsid w:val="00FB042C"/>
   </w:rsids>
   <m:mathPr>
     <m:mathFont m:val="Cambria Math"/>
@@ -3552,10 +3757,22 @@
 </CoverPageProperties>
 </file>
 
+<file path=customXml/item2.xml><?xml version="1.0" encoding="utf-8"?>
+<b:Sources xmlns:b="http://schemas.openxmlformats.org/officeDocument/2006/bibliography" xmlns="http://schemas.openxmlformats.org/officeDocument/2006/bibliography" SelectedStyle="\APASixthEditionOfficeOnline.xsl" StyleName="APA" Version="6"/>
+</file>
+
 <file path=customXml/itemProps1.xml><?xml version="1.0" encoding="utf-8"?>
 <ds:datastoreItem xmlns:ds="http://schemas.openxmlformats.org/officeDocument/2006/customXml" ds:itemID="{55AF091B-3C7A-41E3-B477-F2FDAA23CFDA}">
   <ds:schemaRefs>
     <ds:schemaRef ds:uri="http://schemas.microsoft.com/office/2006/coverPageProps"/>
   </ds:schemaRefs>
 </ds:datastoreItem>
+</file>
+
+<file path=customXml/itemProps2.xml><?xml version="1.0" encoding="utf-8"?>
+<ds:datastoreItem xmlns:ds="http://schemas.openxmlformats.org/officeDocument/2006/customXml" ds:itemID="{34334763-C4CD-4E3E-B2A8-2B66D2CE0685}">
+  <ds:schemaRefs>
+    <ds:schemaRef ds:uri="http://schemas.openxmlformats.org/officeDocument/2006/bibliography"/>
+  </ds:schemaRefs>
+</ds:datastoreItem>
 </file>
</xml_diff>

<commit_message>
Acrescentei umas coisas ao relatório
</commit_message>
<xml_diff>
--- a/Relatório_P2.docx
+++ b/Relatório_P2.docx
@@ -2142,7 +2142,15 @@
             <w:t xml:space="preserve">      </w:t>
           </w:r>
           <w:r>
-            <w:t>In the first part of this project we used OpenMP to parallelize our serial solution to the Longest Common Subsequence (LCS) problem on one machine with multiple cores.</w:t>
+            <w:t xml:space="preserve">In the first part of this project we used </w:t>
+          </w:r>
+          <w:proofErr w:type="spellStart"/>
+          <w:r>
+            <w:t>OpenMP</w:t>
+          </w:r>
+          <w:proofErr w:type="spellEnd"/>
+          <w:r>
+            <w:t xml:space="preserve"> to parallelize our serial solution to the Longest Common Subsequence (LCS) problem on one machine with multiple cores.</w:t>
           </w:r>
           <w:r>
             <w:t xml:space="preserve"> </w:t>
@@ -2157,7 +2165,15 @@
             <w:t>multiple machines (although it can run on a single machine with multiple or even a single processor) running independent processes with no shared data on each of their processors and achieve parallelization by passing messages between them with the required data.</w:t>
           </w:r>
           <w:r>
-            <w:t xml:space="preserve"> OpenMP can be integrated with MPI to make use of the multiple cores of each processor and further improving the performance of the parallel implementation.</w:t>
+            <w:t xml:space="preserve"> </w:t>
+          </w:r>
+          <w:proofErr w:type="spellStart"/>
+          <w:r>
+            <w:t>OpenMP</w:t>
+          </w:r>
+          <w:proofErr w:type="spellEnd"/>
+          <w:r>
+            <w:t xml:space="preserve"> can be integrated with MPI to make use of the multiple cores of each processor and further improving the performance of the parallel implementation.</w:t>
           </w:r>
         </w:p>
         <w:p>
@@ -2225,7 +2241,21 @@
         <w:rPr>
           <w:rFonts w:eastAsiaTheme="minorEastAsia"/>
         </w:rPr>
-        <w:t xml:space="preserve"> and uses a little over </w:t>
+        <w:t xml:space="preserve"> and uses </w:t>
+      </w:r>
+      <w:proofErr w:type="spellStart"/>
+      <w:r>
+        <w:rPr>
+          <w:rFonts w:eastAsiaTheme="minorEastAsia"/>
+        </w:rPr>
+        <w:t>a</w:t>
+      </w:r>
+      <w:proofErr w:type="spellEnd"/>
+      <w:r>
+        <w:rPr>
+          <w:rFonts w:eastAsiaTheme="minorEastAsia"/>
+        </w:rPr>
+        <w:t xml:space="preserve"> little over </w:t>
       </w:r>
       <m:oMath>
         <m:r>
@@ -2340,7 +2370,10 @@
         <w:t xml:space="preserve"> provides ways for processes to communicate and transfer data between them, allowing for one to one communication as well as some more complex forms like scatter, combine and others, as well as process synchronization</w:t>
       </w:r>
       <w:r>
-        <w:t>. Using MPI we can solve the complication mentioned earlier and share the work done by one process with the others.</w:t>
+        <w:t>. Using MPI we can solve the complication mentioned earlier and share the work done</w:t>
+      </w:r>
+      <w:r>
+        <w:t xml:space="preserve"> by one process with the others. It comes, however, with the downside of adding communication overhead that can be significant depending on implementation, so too much communication should be avoided. </w:t>
       </w:r>
     </w:p>
     <w:p>
@@ -2436,19 +2469,141 @@
         </w:rPr>
         <w:t xml:space="preserve"> process.</w:t>
       </w:r>
+      <w:r>
+        <w:rPr>
+          <w:rFonts w:eastAsiaTheme="minorEastAsia"/>
+        </w:rPr>
+        <w:t xml:space="preserve"> This work division leads to more work imbalance overhead than MPI communication overhead, since each process can compute a fairly large amount of data before requiring access to data from another processor.</w:t>
+      </w:r>
     </w:p>
     <w:p>
       <w:pPr>
         <w:jc w:val="both"/>
-      </w:pPr>
-      <w:r>
         <w:rPr>
           <w:rFonts w:eastAsiaTheme="minorEastAsia"/>
         </w:rPr>
-        <w:t xml:space="preserve">Because of the dependencies of the calculations (each anti-diagonal of the matrix depends on the values of the previous anti-diagonal) it’s not possible to start solving all line blocks at the same time, causing the last process to wait for the first to solve its line before it can begin. </w:t>
-      </w:r>
-      <w:bookmarkStart w:id="0" w:name="_GoBack"/>
-      <w:bookmarkEnd w:id="0"/>
+      </w:pPr>
+      <w:r>
+        <w:rPr>
+          <w:rFonts w:eastAsiaTheme="minorEastAsia"/>
+        </w:rPr>
+        <w:t>Because of the dependencies of the calculations (each anti-diagonal of the matrix depends on the values of the previous anti-diagonal) it’s not possible to start solving al</w:t>
+      </w:r>
+      <w:r>
+        <w:rPr>
+          <w:rFonts w:eastAsiaTheme="minorEastAsia"/>
+        </w:rPr>
+        <w:t xml:space="preserve">l line blocks at the same time (the first block of the last process depends on the last block of the first process, for example), </w:t>
+      </w:r>
+      <w:r>
+        <w:rPr>
+          <w:rFonts w:eastAsiaTheme="minorEastAsia"/>
+        </w:rPr>
+        <w:t>causing the last process to wait for the first to solve its</w:t>
+      </w:r>
+      <w:r>
+        <w:rPr>
+          <w:rFonts w:eastAsiaTheme="minorEastAsia"/>
+        </w:rPr>
+        <w:t xml:space="preserve"> whole</w:t>
+      </w:r>
+      <w:r>
+        <w:rPr>
+          <w:rFonts w:eastAsiaTheme="minorEastAsia"/>
+        </w:rPr>
+        <w:t xml:space="preserve"> line before it can begin</w:t>
+      </w:r>
+      <w:r>
+        <w:rPr>
+          <w:rFonts w:eastAsiaTheme="minorEastAsia"/>
+        </w:rPr>
+        <w:t>, slowing down the program</w:t>
+      </w:r>
+      <w:r>
+        <w:rPr>
+          <w:rFonts w:eastAsiaTheme="minorEastAsia"/>
+        </w:rPr>
+        <w:t>.</w:t>
+      </w:r>
+      <w:r>
+        <w:rPr>
+          <w:rFonts w:eastAsiaTheme="minorEastAsia"/>
+        </w:rPr>
+        <w:t xml:space="preserve"> The solution found was to </w:t>
+      </w:r>
+      <w:proofErr w:type="spellStart"/>
+      <w:r>
+        <w:rPr>
+          <w:rFonts w:eastAsiaTheme="minorEastAsia"/>
+          <w:color w:val="FF0000"/>
+        </w:rPr>
+        <w:t>continuar</w:t>
+      </w:r>
+      <w:proofErr w:type="spellEnd"/>
+      <w:r>
+        <w:rPr>
+          <w:rFonts w:eastAsiaTheme="minorEastAsia"/>
+          <w:color w:val="FF0000"/>
+        </w:rPr>
+        <w:t>.</w:t>
+      </w:r>
+      <w:r>
+        <w:rPr>
+          <w:rFonts w:eastAsiaTheme="minorEastAsia"/>
+        </w:rPr>
+        <w:t xml:space="preserve"> </w:t>
+      </w:r>
+    </w:p>
+    <w:p>
+      <w:pPr>
+        <w:jc w:val="both"/>
+        <w:rPr>
+          <w:rFonts w:eastAsiaTheme="minorEastAsia"/>
+        </w:rPr>
+      </w:pPr>
+      <w:r>
+        <w:rPr>
+          <w:rFonts w:eastAsiaTheme="minorEastAsia"/>
+        </w:rPr>
+        <w:t xml:space="preserve">Just like in out </w:t>
+      </w:r>
+      <w:proofErr w:type="spellStart"/>
+      <w:r>
+        <w:rPr>
+          <w:rFonts w:eastAsiaTheme="minorEastAsia"/>
+        </w:rPr>
+        <w:t>OpenMP</w:t>
+      </w:r>
+      <w:proofErr w:type="spellEnd"/>
+      <w:r>
+        <w:rPr>
+          <w:rFonts w:eastAsiaTheme="minorEastAsia"/>
+        </w:rPr>
+        <w:t xml:space="preserve"> implementation the vast majority of the execution time is on the function </w:t>
+      </w:r>
+      <w:proofErr w:type="spellStart"/>
+      <w:r>
+        <w:rPr>
+          <w:rFonts w:eastAsiaTheme="minorEastAsia"/>
+          <w:i/>
+        </w:rPr>
+        <w:t>computeMatrix</w:t>
+      </w:r>
+      <w:proofErr w:type="spellEnd"/>
+      <w:r>
+        <w:rPr>
+          <w:rFonts w:eastAsiaTheme="minorEastAsia"/>
+        </w:rPr>
+        <w:t xml:space="preserve">, so that’s the only part that we chose to parallelize.   </w:t>
+      </w:r>
+    </w:p>
+    <w:p>
+      <w:pPr>
+        <w:jc w:val="both"/>
+        <w:rPr>
+          <w:rFonts w:eastAsiaTheme="minorEastAsia"/>
+        </w:rPr>
+      </w:pPr>
     </w:p>
     <w:p>
       <w:pPr>
@@ -2457,6 +2612,10 @@
       <w:r>
         <w:t>Results and Conclusions</w:t>
       </w:r>
+    </w:p>
+    <w:p>
+      <w:bookmarkStart w:id="0" w:name="_GoBack"/>
+      <w:bookmarkEnd w:id="0"/>
     </w:p>
     <w:sectPr>
       <w:pgSz w:w="11906" w:h="16838"/>
@@ -3020,8 +3179,8 @@
   </w:compat>
   <w:rsids>
     <w:rsidRoot w:val="00EC0035"/>
+    <w:rsid w:val="00E92652"/>
     <w:rsid w:val="00EC0035"/>
-    <w:rsid w:val="00FB042C"/>
   </w:rsids>
   <m:mathPr>
     <m:mathFont m:val="Cambria Math"/>
@@ -3770,7 +3929,7 @@
 </file>
 
 <file path=customXml/itemProps2.xml><?xml version="1.0" encoding="utf-8"?>
-<ds:datastoreItem xmlns:ds="http://schemas.openxmlformats.org/officeDocument/2006/customXml" ds:itemID="{34334763-C4CD-4E3E-B2A8-2B66D2CE0685}">
+<ds:datastoreItem xmlns:ds="http://schemas.openxmlformats.org/officeDocument/2006/customXml" ds:itemID="{DD137A26-5F40-4624-8492-08FA9B53B7E8}">
   <ds:schemaRefs>
     <ds:schemaRef ds:uri="http://schemas.openxmlformats.org/officeDocument/2006/bibliography"/>
   </ds:schemaRefs>

</xml_diff>

<commit_message>
A versão alterada pelo Miguel
</commit_message>
<xml_diff>
--- a/Relatório_P2.docx
+++ b/Relatório_P2.docx
@@ -2,19 +2,20 @@
 <file path=word/document.xml><?xml version="1.0" encoding="utf-8"?>
 <w:document xmlns:wpc="http://schemas.microsoft.com/office/word/2010/wordprocessingCanvas" xmlns:mc="http://schemas.openxmlformats.org/markup-compatibility/2006" xmlns:o="urn:schemas-microsoft-com:office:office" xmlns:r="http://schemas.openxmlformats.org/officeDocument/2006/relationships" xmlns:m="http://schemas.openxmlformats.org/officeDocument/2006/math" xmlns:v="urn:schemas-microsoft-com:vml" xmlns:wp14="http://schemas.microsoft.com/office/word/2010/wordprocessingDrawing" xmlns:wp="http://schemas.openxmlformats.org/drawingml/2006/wordprocessingDrawing" xmlns:w10="urn:schemas-microsoft-com:office:word" xmlns:w="http://schemas.openxmlformats.org/wordprocessingml/2006/main" xmlns:w14="http://schemas.microsoft.com/office/word/2010/wordml" xmlns:w15="http://schemas.microsoft.com/office/word/2012/wordml" xmlns:wpg="http://schemas.microsoft.com/office/word/2010/wordprocessingGroup" xmlns:wpi="http://schemas.microsoft.com/office/word/2010/wordprocessingInk" xmlns:wne="http://schemas.microsoft.com/office/word/2006/wordml" xmlns:wps="http://schemas.microsoft.com/office/word/2010/wordprocessingShape" mc:Ignorable="w14 w15 wp14">
   <w:body>
+    <w:bookmarkStart w:id="0" w:name="_GoBack" w:displacedByCustomXml="next"/>
+    <w:bookmarkEnd w:id="0" w:displacedByCustomXml="next"/>
     <w:sdt>
       <w:sdtPr>
+        <w:rPr>
+          <w:rFonts w:eastAsiaTheme="minorHAnsi"/>
+        </w:rPr>
         <w:id w:val="473720625"/>
         <w:docPartObj>
           <w:docPartGallery w:val="Cover Pages"/>
           <w:docPartUnique/>
         </w:docPartObj>
       </w:sdtPr>
-      <w:sdtEndPr>
-        <w:rPr>
-          <w:rFonts w:eastAsiaTheme="minorHAnsi"/>
-        </w:rPr>
-      </w:sdtEndPr>
+      <w:sdtEndPr/>
       <w:sdtContent>
         <w:p>
           <w:pPr>
@@ -22,13 +23,12 @@
             <w:jc w:val="both"/>
             <w:rPr>
               <w:noProof/>
-              <w:lang w:val="pt-PT" w:eastAsia="pt-PT"/>
+              <w:lang w:eastAsia="pt-PT"/>
             </w:rPr>
           </w:pPr>
           <w:r>
             <w:rPr>
               <w:noProof/>
-              <w:lang w:val="pt-PT" w:eastAsia="pt-PT"/>
             </w:rPr>
             <w:drawing>
               <wp:anchor distT="0" distB="0" distL="114300" distR="114300" simplePos="0" relativeHeight="251666432" behindDoc="0" locked="0" layoutInCell="1" allowOverlap="1" wp14:anchorId="09342B98" wp14:editId="31790DEF">
@@ -96,14 +96,13 @@
           <w:r>
             <w:rPr>
               <w:noProof/>
-              <w:lang w:val="pt-PT" w:eastAsia="pt-PT"/>
+              <w:lang w:eastAsia="pt-PT"/>
             </w:rPr>
             <w:t xml:space="preserve"> </w:t>
           </w:r>
           <w:r>
             <w:rPr>
               <w:noProof/>
-              <w:lang w:val="pt-PT" w:eastAsia="pt-PT"/>
             </w:rPr>
             <mc:AlternateContent>
               <mc:Choice Requires="wpg">
@@ -234,6 +233,7 @@
                                       <w:calendar w:val="gregorian"/>
                                     </w:date>
                                   </w:sdtPr>
+                                  <w:sdtEndPr/>
                                   <w:sdtContent>
                                     <w:p>
                                       <w:pPr>
@@ -564,7 +564,6 @@
           <w:r>
             <w:rPr>
               <w:noProof/>
-              <w:lang w:val="pt-PT" w:eastAsia="pt-PT"/>
             </w:rPr>
             <mc:AlternateContent>
               <mc:Choice Requires="wps">
@@ -658,6 +657,7 @@
                                     <w:dataBinding w:prefixMappings="xmlns:ns0='http://purl.org/dc/elements/1.1/' xmlns:ns1='http://schemas.openxmlformats.org/package/2006/metadata/core-properties' " w:xpath="/ns1:coreProperties[1]/ns0:creator[1]" w:storeItemID="{6C3C8BC8-F283-45AE-878A-BAB7291924A1}"/>
                                     <w:text/>
                                   </w:sdtPr>
+                                  <w:sdtEndPr/>
                                   <w:sdtContent>
                                     <w:r>
                                       <w:rPr>
@@ -696,6 +696,7 @@
                                     <w:dataBinding w:prefixMappings="xmlns:ns0='http://schemas.openxmlformats.org/officeDocument/2006/extended-properties' " w:xpath="/ns0:Properties[1]/ns0:Company[1]" w:storeItemID="{6668398D-A668-4E3E-A5EB-62B293D839F1}"/>
                                     <w:text/>
                                   </w:sdtPr>
+                                  <w:sdtEndPr/>
                                   <w:sdtContent>
                                     <w:r>
                                       <w:rPr>
@@ -826,7 +827,6 @@
           <w:r>
             <w:rPr>
               <w:noProof/>
-              <w:lang w:val="pt-PT" w:eastAsia="pt-PT"/>
             </w:rPr>
             <mc:AlternateContent>
               <mc:Choice Requires="wps">
@@ -919,6 +919,7 @@
                                     <w:dataBinding w:prefixMappings="xmlns:ns0='http://purl.org/dc/elements/1.1/' xmlns:ns1='http://schemas.openxmlformats.org/package/2006/metadata/core-properties' " w:xpath="/ns1:coreProperties[1]/ns0:title[1]" w:storeItemID="{6C3C8BC8-F283-45AE-878A-BAB7291924A1}"/>
                                     <w:text/>
                                   </w:sdtPr>
+                                  <w:sdtEndPr/>
                                   <w:sdtContent>
                                     <w:r>
                                       <w:rPr>
@@ -954,6 +955,7 @@
                                     <w:dataBinding w:prefixMappings="xmlns:ns0='http://purl.org/dc/elements/1.1/' xmlns:ns1='http://schemas.openxmlformats.org/package/2006/metadata/core-properties' " w:xpath="/ns1:coreProperties[1]/ns0:subject[1]" w:storeItemID="{6C3C8BC8-F283-45AE-878A-BAB7291924A1}"/>
                                     <w:text/>
                                   </w:sdtPr>
+                                  <w:sdtEndPr/>
                                   <w:sdtContent>
                                     <w:r>
                                       <w:rPr>
@@ -1075,14 +1077,13 @@
           <w:r>
             <w:rPr>
               <w:noProof/>
-              <w:lang w:val="pt-PT" w:eastAsia="pt-PT"/>
+              <w:lang w:eastAsia="pt-PT"/>
             </w:rPr>
             <w:t xml:space="preserve"> </w:t>
           </w:r>
           <w:r>
             <w:rPr>
               <w:noProof/>
-              <w:lang w:val="pt-PT" w:eastAsia="pt-PT"/>
             </w:rPr>
             <mc:AlternateContent>
               <mc:Choice Requires="wpg">
@@ -1213,6 +1214,7 @@
                                       <w:calendar w:val="gregorian"/>
                                     </w:date>
                                   </w:sdtPr>
+                                  <w:sdtEndPr/>
                                   <w:sdtContent>
                                     <w:p>
                                       <w:pPr>
@@ -1532,7 +1534,6 @@
           <w:r>
             <w:rPr>
               <w:noProof/>
-              <w:lang w:val="pt-PT" w:eastAsia="pt-PT"/>
             </w:rPr>
             <mc:AlternateContent>
               <mc:Choice Requires="wps">
@@ -1626,6 +1627,7 @@
                                     <w:dataBinding w:prefixMappings="xmlns:ns0='http://purl.org/dc/elements/1.1/' xmlns:ns1='http://schemas.openxmlformats.org/package/2006/metadata/core-properties' " w:xpath="/ns1:coreProperties[1]/ns0:creator[1]" w:storeItemID="{6C3C8BC8-F283-45AE-878A-BAB7291924A1}"/>
                                     <w:text/>
                                   </w:sdtPr>
+                                  <w:sdtEndPr/>
                                   <w:sdtContent>
                                     <w:r>
                                       <w:rPr>
@@ -1700,6 +1702,7 @@
                                     <w:dataBinding w:prefixMappings="xmlns:ns0='http://schemas.openxmlformats.org/officeDocument/2006/extended-properties' " w:xpath="/ns0:Properties[1]/ns0:Company[1]" w:storeItemID="{6668398D-A668-4E3E-A5EB-62B293D839F1}"/>
                                     <w:text/>
                                   </w:sdtPr>
+                                  <w:sdtEndPr/>
                                   <w:sdtContent>
                                     <w:r>
                                       <w:rPr>
@@ -1862,7 +1865,6 @@
           <w:r>
             <w:rPr>
               <w:noProof/>
-              <w:lang w:val="pt-PT" w:eastAsia="pt-PT"/>
             </w:rPr>
             <mc:AlternateContent>
               <mc:Choice Requires="wps">
@@ -1955,6 +1957,7 @@
                                     <w:dataBinding w:prefixMappings="xmlns:ns0='http://purl.org/dc/elements/1.1/' xmlns:ns1='http://schemas.openxmlformats.org/package/2006/metadata/core-properties' " w:xpath="/ns1:coreProperties[1]/ns0:title[1]" w:storeItemID="{6C3C8BC8-F283-45AE-878A-BAB7291924A1}"/>
                                     <w:text/>
                                   </w:sdtPr>
+                                  <w:sdtEndPr/>
                                   <w:sdtContent>
                                     <w:r>
                                       <w:rPr>
@@ -1990,6 +1993,7 @@
                                     <w:dataBinding w:prefixMappings="xmlns:ns0='http://purl.org/dc/elements/1.1/' xmlns:ns1='http://schemas.openxmlformats.org/package/2006/metadata/core-properties' " w:xpath="/ns1:coreProperties[1]/ns0:subject[1]" w:storeItemID="{6C3C8BC8-F283-45AE-878A-BAB7291924A1}"/>
                                     <w:text/>
                                   </w:sdtPr>
+                                  <w:sdtEndPr/>
                                   <w:sdtContent>
                                     <w:r>
                                       <w:rPr>
@@ -2112,13 +2116,13 @@
             <w:rPr>
               <w:rFonts w:eastAsiaTheme="minorEastAsia"/>
               <w:noProof/>
-              <w:lang w:val="pt-PT" w:eastAsia="pt-PT"/>
+              <w:lang w:eastAsia="pt-PT"/>
             </w:rPr>
           </w:pPr>
           <w:r>
             <w:rPr>
               <w:noProof/>
-              <w:lang w:val="pt-PT" w:eastAsia="pt-PT"/>
+              <w:lang w:eastAsia="pt-PT"/>
             </w:rPr>
             <w:br w:type="page"/>
           </w:r>
@@ -2142,38 +2146,58 @@
             <w:t xml:space="preserve">      </w:t>
           </w:r>
           <w:r>
-            <w:t xml:space="preserve">In the first part of this project we used </w:t>
+            <w:t xml:space="preserve">In the first part of this project we used OpenMP to parallelize our serial solution to the Longest Common Subsequence (LCS) problem </w:t>
           </w:r>
-          <w:proofErr w:type="spellStart"/>
           <w:r>
-            <w:t>OpenMP</w:t>
+            <w:t>using</w:t>
           </w:r>
-          <w:proofErr w:type="spellEnd"/>
           <w:r>
-            <w:t xml:space="preserve"> to parallelize our serial solution to the Longest Common Subsequence (LCS) problem on one machine with multiple cores.</w:t>
+            <w:t xml:space="preserve"> one machine with multiple cores.</w:t>
           </w:r>
           <w:r>
             <w:t xml:space="preserve"> </w:t>
           </w:r>
           <w:r>
-            <w:t xml:space="preserve">The aim of the second part is to use the Message Passing Interface, MPI, method of parallelization: use </w:t>
+            <w:t>The aim of the second part is to use the Message Passing Interface, MPI,</w:t>
+          </w:r>
+          <w:r>
+            <w:t xml:space="preserve"> another</w:t>
+          </w:r>
+          <w:r>
+            <w:t xml:space="preserve"> method of </w:t>
+          </w:r>
+          <w:r>
+            <w:t xml:space="preserve">program </w:t>
+          </w:r>
+          <w:r>
+            <w:t>parallelization: us</w:t>
+          </w:r>
+          <w:r>
+            <w:t>ing</w:t>
+          </w:r>
+          <w:r>
+            <w:t xml:space="preserve"> </w:t>
           </w:r>
           <w:r>
             <w:t xml:space="preserve">a cluster of </w:t>
           </w:r>
           <w:r>
-            <w:t>multiple machines (although it can run on a single machine with multiple or even a single processor) running independent processes with no shared data on each of their processors and achieve parallelization by passing messages between them with the required data.</w:t>
+            <w:t xml:space="preserve">multiple machines (although it can run on a single machine with multiple or even </w:t>
           </w:r>
           <w:r>
-            <w:t xml:space="preserve"> </w:t>
+            <w:t>only a</w:t>
           </w:r>
-          <w:proofErr w:type="spellStart"/>
           <w:r>
-            <w:t>OpenMP</w:t>
+            <w:t xml:space="preserve"> single processor) running independent processes with no shared data on each of their processors and achiev</w:t>
           </w:r>
-          <w:proofErr w:type="spellEnd"/>
           <w:r>
-            <w:t xml:space="preserve"> can be integrated with MPI to make use of the multiple cores of each processor and further improving the performance of the parallel implementation.</w:t>
+            <w:t>ing</w:t>
+          </w:r>
+          <w:r>
+            <w:t xml:space="preserve"> parallelization by passing messages between them with the required data.</w:t>
+          </w:r>
+          <w:r>
+            <w:t xml:space="preserve"> OpenMP can be integrated with MPI to make use of the multiple cores of each processor and further improving the performance of the parallel implementation.</w:t>
           </w:r>
         </w:p>
         <w:p>
@@ -2221,10 +2245,7 @@
         <w:t>as the problem to be solved is the same</w:t>
       </w:r>
       <w:r>
-        <w:t xml:space="preserve"> </w:t>
-      </w:r>
-      <w:r>
-        <w:t>(refer to that report for a detailed explanation of the implementation)</w:t>
+        <w:t xml:space="preserve"> (refer to that report for a detailed explanation of the implementation)</w:t>
       </w:r>
       <w:r>
         <w:t xml:space="preserve">. As a summary, the complexity of the algorithm used is </w:t>
@@ -2241,21 +2262,7 @@
         <w:rPr>
           <w:rFonts w:eastAsiaTheme="minorEastAsia"/>
         </w:rPr>
-        <w:t xml:space="preserve"> and uses </w:t>
-      </w:r>
-      <w:proofErr w:type="spellStart"/>
-      <w:r>
-        <w:rPr>
-          <w:rFonts w:eastAsiaTheme="minorEastAsia"/>
-        </w:rPr>
-        <w:t>a</w:t>
-      </w:r>
-      <w:proofErr w:type="spellEnd"/>
-      <w:r>
-        <w:rPr>
-          <w:rFonts w:eastAsiaTheme="minorEastAsia"/>
-        </w:rPr>
-        <w:t xml:space="preserve"> little over </w:t>
+        <w:t xml:space="preserve"> and uses a little over </w:t>
       </w:r>
       <m:oMath>
         <m:r>
@@ -2326,19 +2333,7 @@
         <w:jc w:val="both"/>
       </w:pPr>
       <w:r>
-        <w:t xml:space="preserve">One big problem </w:t>
-      </w:r>
-      <w:r>
-        <w:t xml:space="preserve">arises when working with </w:t>
-      </w:r>
-      <w:r>
-        <w:t>multiple machines:</w:t>
-      </w:r>
-      <w:r>
-        <w:t xml:space="preserve"> the lack of shared memory.</w:t>
-      </w:r>
-      <w:r>
-        <w:t xml:space="preserve"> Using the LCS problem as an example, if one process computes a part of the matrix, this change isn’t accessible to the other processes and there’s no trivial way to solve this complication without shared memory.</w:t>
+        <w:t>One big problem arises when working with multiple machines: the lack of shared memory. Using the LCS problem as an example, if one process computes a part of the matrix, this change isn’t accessible to the other processes and there’s no trivial way to solve this complication without shared memory.</w:t>
       </w:r>
     </w:p>
     <w:p>
@@ -2364,16 +2359,31 @@
         <w:t>I</w:t>
       </w:r>
       <w:r>
-        <w:t xml:space="preserve">nterface (MPI) </w:t>
-      </w:r>
-      <w:r>
-        <w:t xml:space="preserve"> provides ways for processes to communicate and transfer data between them, allowing for one to one communication as well as some more complex forms like scatter, combine and others, as well as process synchronization</w:t>
+        <w:t>nterface (MPI</w:t>
+      </w:r>
+      <w:r>
+        <w:t>) provides</w:t>
+      </w:r>
+      <w:r>
+        <w:t xml:space="preserve"> ways for processes to communicate and transfer data between them, allowing for one to one communication as well as some more complex forms like scatter, combine and others, </w:t>
+      </w:r>
+      <w:r>
+        <w:t>and even</w:t>
+      </w:r>
+      <w:r>
+        <w:t xml:space="preserve"> process synchronization</w:t>
       </w:r>
       <w:r>
         <w:t>. Using MPI we can solve the complication mentioned earlier and share the work done</w:t>
       </w:r>
       <w:r>
-        <w:t xml:space="preserve"> by one process with the others. It comes, however, with the downside of adding communication overhead that can be significant depending on implementation, so too much communication should be avoided. </w:t>
+        <w:t xml:space="preserve"> by one process with the others. It comes, however, with the downside of adding communication overhead that can be significant</w:t>
+      </w:r>
+      <w:r>
+        <w:t>,</w:t>
+      </w:r>
+      <w:r>
+        <w:t xml:space="preserve"> depending on implementation, so too much communication should be avoided. </w:t>
       </w:r>
     </w:p>
     <w:p>
@@ -2384,7 +2394,13 @@
         </w:rPr>
       </w:pPr>
       <w:r>
-        <w:t>Our MPI implementation to calculate the LCS of two strings</w:t>
+        <w:t xml:space="preserve">Our MPI implementation to </w:t>
+      </w:r>
+      <w:r>
+        <w:t>discover</w:t>
+      </w:r>
+      <w:r>
+        <w:t xml:space="preserve"> the LCS of two strings</w:t>
       </w:r>
       <w:r>
         <w:t xml:space="preserve"> divides the matrix in P blocks of </w:t>
@@ -2487,7 +2503,19 @@
         <w:rPr>
           <w:rFonts w:eastAsiaTheme="minorEastAsia"/>
         </w:rPr>
-        <w:t>Because of the dependencies of the calculations (each anti-diagonal of the matrix depends on the values of the previous anti-diagonal) it’s not possible to start solving al</w:t>
+        <w:t xml:space="preserve">Because of the </w:t>
+      </w:r>
+      <w:r>
+        <w:rPr>
+          <w:rFonts w:eastAsiaTheme="minorEastAsia"/>
+        </w:rPr>
+        <w:t xml:space="preserve">calculation </w:t>
+      </w:r>
+      <w:r>
+        <w:rPr>
+          <w:rFonts w:eastAsiaTheme="minorEastAsia"/>
+        </w:rPr>
+        <w:t>dependencies (each anti-diagonal of the matrix depends on the values of the previous anti-diagonal) it’s not possible to start solving al</w:t>
       </w:r>
       <w:r>
         <w:rPr>
@@ -2565,23 +2593,8 @@
         <w:rPr>
           <w:rFonts w:eastAsiaTheme="minorEastAsia"/>
         </w:rPr>
-        <w:t xml:space="preserve">Just like in out </w:t>
-      </w:r>
-      <w:proofErr w:type="spellStart"/>
-      <w:r>
-        <w:rPr>
-          <w:rFonts w:eastAsiaTheme="minorEastAsia"/>
-        </w:rPr>
-        <w:t>OpenMP</w:t>
-      </w:r>
-      <w:proofErr w:type="spellEnd"/>
-      <w:r>
-        <w:rPr>
-          <w:rFonts w:eastAsiaTheme="minorEastAsia"/>
-        </w:rPr>
-        <w:t xml:space="preserve"> implementation the vast majority of the execution time is on the function </w:t>
-      </w:r>
-      <w:proofErr w:type="spellStart"/>
+        <w:t xml:space="preserve">Just like in out OpenMP implementation the vast majority of the execution time is on the function </w:t>
+      </w:r>
       <w:r>
         <w:rPr>
           <w:rFonts w:eastAsiaTheme="minorEastAsia"/>
@@ -2589,7 +2602,6 @@
         </w:rPr>
         <w:t>computeMatrix</w:t>
       </w:r>
-      <w:proofErr w:type="spellEnd"/>
       <w:r>
         <w:rPr>
           <w:rFonts w:eastAsiaTheme="minorEastAsia"/>
@@ -2613,10 +2625,7 @@
         <w:t>Results and Conclusions</w:t>
       </w:r>
     </w:p>
-    <w:p>
-      <w:bookmarkStart w:id="0" w:name="_GoBack"/>
-      <w:bookmarkEnd w:id="0"/>
-    </w:p>
+    <w:p/>
     <w:sectPr>
       <w:pgSz w:w="11906" w:h="16838"/>
       <w:pgMar w:top="1417" w:right="1701" w:bottom="1417" w:left="1701" w:header="708" w:footer="708" w:gutter="0"/>
@@ -3126,524 +3135,6 @@
 </w:styles>
 </file>
 
-<file path=word/glossary/document.xml><?xml version="1.0" encoding="utf-8"?>
-<w:glossaryDocument xmlns:wpc="http://schemas.microsoft.com/office/word/2010/wordprocessingCanvas" xmlns:mc="http://schemas.openxmlformats.org/markup-compatibility/2006" xmlns:o="urn:schemas-microsoft-com:office:office" xmlns:r="http://schemas.openxmlformats.org/officeDocument/2006/relationships" xmlns:m="http://schemas.openxmlformats.org/officeDocument/2006/math" xmlns:v="urn:schemas-microsoft-com:vml" xmlns:wp14="http://schemas.microsoft.com/office/word/2010/wordprocessingDrawing" xmlns:wp="http://schemas.openxmlformats.org/drawingml/2006/wordprocessingDrawing" xmlns:w10="urn:schemas-microsoft-com:office:word" xmlns:w="http://schemas.openxmlformats.org/wordprocessingml/2006/main" xmlns:w14="http://schemas.microsoft.com/office/word/2010/wordml" xmlns:w15="http://schemas.microsoft.com/office/word/2012/wordml" xmlns:wpg="http://schemas.microsoft.com/office/word/2010/wordprocessingGroup" xmlns:wpi="http://schemas.microsoft.com/office/word/2010/wordprocessingInk" xmlns:wne="http://schemas.microsoft.com/office/word/2006/wordml" xmlns:wps="http://schemas.microsoft.com/office/word/2010/wordprocessingShape" mc:Ignorable="w14 w15 wp14"/>
-</file>
-
-<file path=word/glossary/fontTable.xml><?xml version="1.0" encoding="utf-8"?>
-<w:fonts xmlns:mc="http://schemas.openxmlformats.org/markup-compatibility/2006" xmlns:r="http://schemas.openxmlformats.org/officeDocument/2006/relationships" xmlns:w="http://schemas.openxmlformats.org/wordprocessingml/2006/main" xmlns:w14="http://schemas.microsoft.com/office/word/2010/wordml" xmlns:w15="http://schemas.microsoft.com/office/word/2012/wordml" mc:Ignorable="w14 w15">
-  <w:font w:name="Calibri">
-    <w:panose1 w:val="020F0502020204030204"/>
-    <w:charset w:val="00"/>
-    <w:family w:val="swiss"/>
-    <w:pitch w:val="variable"/>
-    <w:sig w:usb0="E00002FF" w:usb1="4000ACFF" w:usb2="00000001" w:usb3="00000000" w:csb0="0000019F" w:csb1="00000000"/>
-  </w:font>
-  <w:font w:name="Times New Roman">
-    <w:panose1 w:val="02020603050405020304"/>
-    <w:charset w:val="00"/>
-    <w:family w:val="roman"/>
-    <w:pitch w:val="variable"/>
-    <w:sig w:usb0="E0002EFF" w:usb1="C0007843" w:usb2="00000009" w:usb3="00000000" w:csb0="000001FF" w:csb1="00000000"/>
-  </w:font>
-  <w:font w:name="Calibri Light">
-    <w:panose1 w:val="020F0302020204030204"/>
-    <w:charset w:val="00"/>
-    <w:family w:val="swiss"/>
-    <w:pitch w:val="variable"/>
-    <w:sig w:usb0="A00002EF" w:usb1="4000207B" w:usb2="00000000" w:usb3="00000000" w:csb0="0000019F" w:csb1="00000000"/>
-  </w:font>
-  <w:font w:name="Cambria Math">
-    <w:panose1 w:val="02040503050406030204"/>
-    <w:charset w:val="00"/>
-    <w:family w:val="roman"/>
-    <w:pitch w:val="variable"/>
-    <w:sig w:usb0="E00002FF" w:usb1="420024FF" w:usb2="00000000" w:usb3="00000000" w:csb0="0000019F" w:csb1="00000000"/>
-  </w:font>
-</w:fonts>
-</file>
-
-<file path=word/glossary/settings.xml><?xml version="1.0" encoding="utf-8"?>
-<w:settings xmlns:mc="http://schemas.openxmlformats.org/markup-compatibility/2006" xmlns:o="urn:schemas-microsoft-com:office:office" xmlns:r="http://schemas.openxmlformats.org/officeDocument/2006/relationships" xmlns:m="http://schemas.openxmlformats.org/officeDocument/2006/math" xmlns:v="urn:schemas-microsoft-com:vml" xmlns:w10="urn:schemas-microsoft-com:office:word" xmlns:w="http://schemas.openxmlformats.org/wordprocessingml/2006/main" xmlns:w14="http://schemas.microsoft.com/office/word/2010/wordml" xmlns:w15="http://schemas.microsoft.com/office/word/2012/wordml" xmlns:sl="http://schemas.openxmlformats.org/schemaLibrary/2006/main" mc:Ignorable="w14 w15">
-  <w:view w:val="normal"/>
-  <w:defaultTabStop w:val="708"/>
-  <w:hyphenationZone w:val="425"/>
-  <w:characterSpacingControl w:val="doNotCompress"/>
-  <w:compat>
-    <w:useFELayout/>
-    <w:compatSetting w:name="compatibilityMode" w:uri="http://schemas.microsoft.com/office/word" w:val="15"/>
-    <w:compatSetting w:name="overrideTableStyleFontSizeAndJustification" w:uri="http://schemas.microsoft.com/office/word" w:val="1"/>
-    <w:compatSetting w:name="enableOpenTypeFeatures" w:uri="http://schemas.microsoft.com/office/word" w:val="1"/>
-    <w:compatSetting w:name="doNotFlipMirrorIndents" w:uri="http://schemas.microsoft.com/office/word" w:val="1"/>
-    <w:compatSetting w:name="differentiateMultirowTableHeaders" w:uri="http://schemas.microsoft.com/office/word" w:val="1"/>
-  </w:compat>
-  <w:rsids>
-    <w:rsidRoot w:val="00EC0035"/>
-    <w:rsid w:val="00E92652"/>
-    <w:rsid w:val="00EC0035"/>
-  </w:rsids>
-  <m:mathPr>
-    <m:mathFont m:val="Cambria Math"/>
-    <m:brkBin m:val="before"/>
-    <m:brkBinSub m:val="--"/>
-    <m:smallFrac m:val="0"/>
-    <m:dispDef/>
-    <m:lMargin m:val="0"/>
-    <m:rMargin m:val="0"/>
-    <m:defJc m:val="centerGroup"/>
-    <m:wrapIndent m:val="1440"/>
-    <m:intLim m:val="subSup"/>
-    <m:naryLim m:val="undOvr"/>
-  </m:mathPr>
-  <w:themeFontLang w:val="pt-PT"/>
-  <w:clrSchemeMapping w:bg1="light1" w:t1="dark1" w:bg2="light2" w:t2="dark2" w:accent1="accent1" w:accent2="accent2" w:accent3="accent3" w:accent4="accent4" w:accent5="accent5" w:accent6="accent6" w:hyperlink="hyperlink" w:followedHyperlink="followedHyperlink"/>
-  <w:decimalSymbol w:val=","/>
-  <w:listSeparator w:val=";"/>
-  <w15:chartTrackingRefBased/>
-</w:settings>
-</file>
-
-<file path=word/glossary/styles.xml><?xml version="1.0" encoding="utf-8"?>
-<w:styles xmlns:mc="http://schemas.openxmlformats.org/markup-compatibility/2006" xmlns:r="http://schemas.openxmlformats.org/officeDocument/2006/relationships" xmlns:w="http://schemas.openxmlformats.org/wordprocessingml/2006/main" xmlns:w14="http://schemas.microsoft.com/office/word/2010/wordml" xmlns:w15="http://schemas.microsoft.com/office/word/2012/wordml" mc:Ignorable="w14 w15">
-  <w:docDefaults>
-    <w:rPrDefault>
-      <w:rPr>
-        <w:rFonts w:asciiTheme="minorHAnsi" w:eastAsiaTheme="minorEastAsia" w:hAnsiTheme="minorHAnsi" w:cstheme="minorBidi"/>
-        <w:sz w:val="22"/>
-        <w:szCs w:val="22"/>
-        <w:lang w:val="pt-PT" w:eastAsia="pt-PT" w:bidi="ar-SA"/>
-      </w:rPr>
-    </w:rPrDefault>
-    <w:pPrDefault>
-      <w:pPr>
-        <w:spacing w:after="160" w:line="259" w:lineRule="auto"/>
-      </w:pPr>
-    </w:pPrDefault>
-  </w:docDefaults>
-  <w:latentStyles w:defLockedState="0" w:defUIPriority="99" w:defSemiHidden="0" w:defUnhideWhenUsed="0" w:defQFormat="0" w:count="371">
-    <w:lsdException w:name="Normal" w:uiPriority="0" w:qFormat="1"/>
-    <w:lsdException w:name="heading 1" w:uiPriority="9" w:qFormat="1"/>
-    <w:lsdException w:name="heading 2" w:semiHidden="1" w:uiPriority="9" w:unhideWhenUsed="1" w:qFormat="1"/>
-    <w:lsdException w:name="heading 3" w:semiHidden="1" w:uiPriority="9" w:unhideWhenUsed="1" w:qFormat="1"/>
-    <w:lsdException w:name="heading 4" w:semiHidden="1" w:uiPriority="9" w:unhideWhenUsed="1" w:qFormat="1"/>
-    <w:lsdException w:name="heading 5" w:semiHidden="1" w:uiPriority="9" w:unhideWhenUsed="1" w:qFormat="1"/>
-    <w:lsdException w:name="heading 6" w:semiHidden="1" w:uiPriority="9" w:unhideWhenUsed="1" w:qFormat="1"/>
-    <w:lsdException w:name="heading 7" w:semiHidden="1" w:uiPriority="9" w:unhideWhenUsed="1" w:qFormat="1"/>
-    <w:lsdException w:name="heading 8" w:semiHidden="1" w:uiPriority="9" w:unhideWhenUsed="1" w:qFormat="1"/>
-    <w:lsdException w:name="heading 9" w:semiHidden="1" w:uiPriority="9" w:unhideWhenUsed="1" w:qFormat="1"/>
-    <w:lsdException w:name="index 1" w:semiHidden="1" w:unhideWhenUsed="1"/>
-    <w:lsdException w:name="index 2" w:semiHidden="1" w:unhideWhenUsed="1"/>
-    <w:lsdException w:name="index 3" w:semiHidden="1" w:unhideWhenUsed="1"/>
-    <w:lsdException w:name="index 4" w:semiHidden="1" w:unhideWhenUsed="1"/>
-    <w:lsdException w:name="index 5" w:semiHidden="1" w:unhideWhenUsed="1"/>
-    <w:lsdException w:name="index 6" w:semiHidden="1" w:unhideWhenUsed="1"/>
-    <w:lsdException w:name="index 7" w:semiHidden="1" w:unhideWhenUsed="1"/>
-    <w:lsdException w:name="index 8" w:semiHidden="1" w:unhideWhenUsed="1"/>
-    <w:lsdException w:name="index 9" w:semiHidden="1" w:unhideWhenUsed="1"/>
-    <w:lsdException w:name="toc 1" w:semiHidden="1" w:uiPriority="39" w:unhideWhenUsed="1"/>
-    <w:lsdException w:name="toc 2" w:semiHidden="1" w:uiPriority="39" w:unhideWhenUsed="1"/>
-    <w:lsdException w:name="toc 3" w:semiHidden="1" w:uiPriority="39" w:unhideWhenUsed="1"/>
-    <w:lsdException w:name="toc 4" w:semiHidden="1" w:uiPriority="39" w:unhideWhenUsed="1"/>
-    <w:lsdException w:name="toc 5" w:semiHidden="1" w:uiPriority="39" w:unhideWhenUsed="1"/>
-    <w:lsdException w:name="toc 6" w:semiHidden="1" w:uiPriority="39" w:unhideWhenUsed="1"/>
-    <w:lsdException w:name="toc 7" w:semiHidden="1" w:uiPriority="39" w:unhideWhenUsed="1"/>
-    <w:lsdException w:name="toc 8" w:semiHidden="1" w:uiPriority="39" w:unhideWhenUsed="1"/>
-    <w:lsdException w:name="toc 9" w:semiHidden="1" w:uiPriority="39" w:unhideWhenUsed="1"/>
-    <w:lsdException w:name="Normal Indent" w:semiHidden="1" w:unhideWhenUsed="1"/>
-    <w:lsdException w:name="footnote text" w:semiHidden="1" w:unhideWhenUsed="1"/>
-    <w:lsdException w:name="annotation text" w:semiHidden="1" w:unhideWhenUsed="1"/>
-    <w:lsdException w:name="header" w:semiHidden="1" w:unhideWhenUsed="1"/>
-    <w:lsdException w:name="footer" w:semiHidden="1" w:unhideWhenUsed="1"/>
-    <w:lsdException w:name="index heading" w:semiHidden="1" w:unhideWhenUsed="1"/>
-    <w:lsdException w:name="caption" w:semiHidden="1" w:uiPriority="35" w:unhideWhenUsed="1" w:qFormat="1"/>
-    <w:lsdException w:name="table of figures" w:semiHidden="1" w:unhideWhenUsed="1"/>
-    <w:lsdException w:name="envelope address" w:semiHidden="1" w:unhideWhenUsed="1"/>
-    <w:lsdException w:name="envelope return" w:semiHidden="1" w:unhideWhenUsed="1"/>
-    <w:lsdException w:name="footnote reference" w:semiHidden="1" w:unhideWhenUsed="1"/>
-    <w:lsdException w:name="annotation reference" w:semiHidden="1" w:unhideWhenUsed="1"/>
-    <w:lsdException w:name="line number" w:semiHidden="1" w:unhideWhenUsed="1"/>
-    <w:lsdException w:name="page number" w:semiHidden="1" w:unhideWhenUsed="1"/>
-    <w:lsdException w:name="endnote reference" w:semiHidden="1" w:unhideWhenUsed="1"/>
-    <w:lsdException w:name="endnote text" w:semiHidden="1" w:unhideWhenUsed="1"/>
-    <w:lsdException w:name="table of authorities" w:semiHidden="1" w:unhideWhenUsed="1"/>
-    <w:lsdException w:name="macro" w:semiHidden="1" w:unhideWhenUsed="1"/>
-    <w:lsdException w:name="toa heading" w:semiHidden="1" w:unhideWhenUsed="1"/>
-    <w:lsdException w:name="List" w:semiHidden="1" w:unhideWhenUsed="1"/>
-    <w:lsdException w:name="List Bullet" w:semiHidden="1" w:unhideWhenUsed="1"/>
-    <w:lsdException w:name="List Number" w:semiHidden="1" w:unhideWhenUsed="1"/>
-    <w:lsdException w:name="List 2" w:semiHidden="1" w:unhideWhenUsed="1"/>
-    <w:lsdException w:name="List 3" w:semiHidden="1" w:unhideWhenUsed="1"/>
-    <w:lsdException w:name="List 4" w:semiHidden="1" w:unhideWhenUsed="1"/>
-    <w:lsdException w:name="List 5" w:semiHidden="1" w:unhideWhenUsed="1"/>
-    <w:lsdException w:name="List Bullet 2" w:semiHidden="1" w:unhideWhenUsed="1"/>
-    <w:lsdException w:name="List Bullet 3" w:semiHidden="1" w:unhideWhenUsed="1"/>
-    <w:lsdException w:name="List Bullet 4" w:semiHidden="1" w:unhideWhenUsed="1"/>
-    <w:lsdException w:name="List Bullet 5" w:semiHidden="1" w:unhideWhenUsed="1"/>
-    <w:lsdException w:name="List Number 2" w:semiHidden="1" w:unhideWhenUsed="1"/>
-    <w:lsdException w:name="List Number 3" w:semiHidden="1" w:unhideWhenUsed="1"/>
-    <w:lsdException w:name="List Number 4" w:semiHidden="1" w:unhideWhenUsed="1"/>
-    <w:lsdException w:name="List Number 5" w:semiHidden="1" w:unhideWhenUsed="1"/>
-    <w:lsdException w:name="Title" w:uiPriority="10" w:qFormat="1"/>
-    <w:lsdException w:name="Closing" w:semiHidden="1" w:unhideWhenUsed="1"/>
-    <w:lsdException w:name="Signature" w:semiHidden="1" w:unhideWhenUsed="1"/>
-    <w:lsdException w:name="Default Paragraph Font" w:semiHidden="1" w:uiPriority="1" w:unhideWhenUsed="1"/>
-    <w:lsdException w:name="Body Text" w:semiHidden="1" w:unhideWhenUsed="1"/>
-    <w:lsdException w:name="Body Text Indent" w:semiHidden="1" w:unhideWhenUsed="1"/>
-    <w:lsdException w:name="List Continue" w:semiHidden="1" w:unhideWhenUsed="1"/>
-    <w:lsdException w:name="List Continue 2" w:semiHidden="1" w:unhideWhenUsed="1"/>
-    <w:lsdException w:name="List Continue 3" w:semiHidden="1" w:unhideWhenUsed="1"/>
-    <w:lsdException w:name="List Continue 4" w:semiHidden="1" w:unhideWhenUsed="1"/>
-    <w:lsdException w:name="List Continue 5" w:semiHidden="1" w:unhideWhenUsed="1"/>
-    <w:lsdException w:name="Message Header" w:semiHidden="1" w:unhideWhenUsed="1"/>
-    <w:lsdException w:name="Subtitle" w:uiPriority="11" w:qFormat="1"/>
-    <w:lsdException w:name="Salutation" w:semiHidden="1" w:unhideWhenUsed="1"/>
-    <w:lsdException w:name="Date" w:semiHidden="1" w:unhideWhenUsed="1"/>
-    <w:lsdException w:name="Body Text First Indent" w:semiHidden="1" w:unhideWhenUsed="1"/>
-    <w:lsdException w:name="Body Text First Indent 2" w:semiHidden="1" w:unhideWhenUsed="1"/>
-    <w:lsdException w:name="Note Heading" w:semiHidden="1" w:unhideWhenUsed="1"/>
-    <w:lsdException w:name="Body Text 2" w:semiHidden="1" w:unhideWhenUsed="1"/>
-    <w:lsdException w:name="Body Text 3" w:semiHidden="1" w:unhideWhenUsed="1"/>
-    <w:lsdException w:name="Body Text Indent 2" w:semiHidden="1" w:unhideWhenUsed="1"/>
-    <w:lsdException w:name="Body Text Indent 3" w:semiHidden="1" w:unhideWhenUsed="1"/>
-    <w:lsdException w:name="Block Text" w:semiHidden="1" w:unhideWhenUsed="1"/>
-    <w:lsdException w:name="Hyperlink" w:semiHidden="1" w:unhideWhenUsed="1"/>
-    <w:lsdException w:name="FollowedHyperlink" w:semiHidden="1" w:unhideWhenUsed="1"/>
-    <w:lsdException w:name="Strong" w:uiPriority="22" w:qFormat="1"/>
-    <w:lsdException w:name="Emphasis" w:uiPriority="20" w:qFormat="1"/>
-    <w:lsdException w:name="Document Map" w:semiHidden="1" w:unhideWhenUsed="1"/>
-    <w:lsdException w:name="Plain Text" w:semiHidden="1" w:unhideWhenUsed="1"/>
-    <w:lsdException w:name="E-mail Signature" w:semiHidden="1" w:unhideWhenUsed="1"/>
-    <w:lsdException w:name="HTML Top of Form" w:semiHidden="1" w:unhideWhenUsed="1"/>
-    <w:lsdException w:name="HTML Bottom of Form" w:semiHidden="1" w:unhideWhenUsed="1"/>
-    <w:lsdException w:name="Normal (Web)" w:semiHidden="1" w:unhideWhenUsed="1"/>
-    <w:lsdException w:name="HTML Acronym" w:semiHidden="1" w:unhideWhenUsed="1"/>
-    <w:lsdException w:name="HTML Address" w:semiHidden="1" w:unhideWhenUsed="1"/>
-    <w:lsdException w:name="HTML Cite" w:semiHidden="1" w:unhideWhenUsed="1"/>
-    <w:lsdException w:name="HTML Code" w:semiHidden="1" w:unhideWhenUsed="1"/>
-    <w:lsdException w:name="HTML Definition" w:semiHidden="1" w:unhideWhenUsed="1"/>
-    <w:lsdException w:name="HTML Keyboard" w:semiHidden="1" w:unhideWhenUsed="1"/>
-    <w:lsdException w:name="HTML Preformatted" w:semiHidden="1" w:unhideWhenUsed="1"/>
-    <w:lsdException w:name="HTML Sample" w:semiHidden="1" w:unhideWhenUsed="1"/>
-    <w:lsdException w:name="HTML Typewriter" w:semiHidden="1" w:unhideWhenUsed="1"/>
-    <w:lsdException w:name="HTML Variable" w:semiHidden="1" w:unhideWhenUsed="1"/>
-    <w:lsdException w:name="Normal Table" w:semiHidden="1" w:unhideWhenUsed="1"/>
-    <w:lsdException w:name="annotation subject" w:semiHidden="1" w:unhideWhenUsed="1"/>
-    <w:lsdException w:name="No List" w:semiHidden="1" w:unhideWhenUsed="1"/>
-    <w:lsdException w:name="Outline List 1" w:semiHidden="1" w:unhideWhenUsed="1"/>
-    <w:lsdException w:name="Outline List 2" w:semiHidden="1" w:unhideWhenUsed="1"/>
-    <w:lsdException w:name="Outline List 3" w:semiHidden="1" w:unhideWhenUsed="1"/>
-    <w:lsdException w:name="Table Simple 1" w:semiHidden="1" w:unhideWhenUsed="1"/>
-    <w:lsdException w:name="Table Simple 2" w:semiHidden="1" w:unhideWhenUsed="1"/>
-    <w:lsdException w:name="Table Simple 3" w:semiHidden="1" w:unhideWhenUsed="1"/>
-    <w:lsdException w:name="Table Classic 1" w:semiHidden="1" w:unhideWhenUsed="1"/>
-    <w:lsdException w:name="Table Classic 2" w:semiHidden="1" w:unhideWhenUsed="1"/>
-    <w:lsdException w:name="Table Classic 3" w:semiHidden="1" w:unhideWhenUsed="1"/>
-    <w:lsdException w:name="Table Classic 4" w:semiHidden="1" w:unhideWhenUsed="1"/>
-    <w:lsdException w:name="Table Colorful 1" w:semiHidden="1" w:unhideWhenUsed="1"/>
-    <w:lsdException w:name="Table Colorful 2" w:semiHidden="1" w:unhideWhenUsed="1"/>
-    <w:lsdException w:name="Table Colorful 3" w:semiHidden="1" w:unhideWhenUsed="1"/>
-    <w:lsdException w:name="Table Columns 1" w:semiHidden="1" w:unhideWhenUsed="1"/>
-    <w:lsdException w:name="Table Columns 2" w:semiHidden="1" w:unhideWhenUsed="1"/>
-    <w:lsdException w:name="Table Columns 3" w:semiHidden="1" w:unhideWhenUsed="1"/>
-    <w:lsdException w:name="Table Columns 4" w:semiHidden="1" w:unhideWhenUsed="1"/>
-    <w:lsdException w:name="Table Columns 5" w:semiHidden="1" w:unhideWhenUsed="1"/>
-    <w:lsdException w:name="Table Grid 1" w:semiHidden="1" w:unhideWhenUsed="1"/>
-    <w:lsdException w:name="Table Grid 2" w:semiHidden="1" w:unhideWhenUsed="1"/>
-    <w:lsdException w:name="Table Grid 3" w:semiHidden="1" w:unhideWhenUsed="1"/>
-    <w:lsdException w:name="Table Grid 4" w:semiHidden="1" w:unhideWhenUsed="1"/>
-    <w:lsdException w:name="Table Grid 5" w:semiHidden="1" w:unhideWhenUsed="1"/>
-    <w:lsdException w:name="Table Grid 6" w:semiHidden="1" w:unhideWhenUsed="1"/>
-    <w:lsdException w:name="Table Grid 7" w:semiHidden="1" w:unhideWhenUsed="1"/>
-    <w:lsdException w:name="Table Grid 8" w:semiHidden="1" w:unhideWhenUsed="1"/>
-    <w:lsdException w:name="Table List 1" w:semiHidden="1" w:unhideWhenUsed="1"/>
-    <w:lsdException w:name="Table List 2" w:semiHidden="1" w:unhideWhenUsed="1"/>
-    <w:lsdException w:name="Table List 3" w:semiHidden="1" w:unhideWhenUsed="1"/>
-    <w:lsdException w:name="Table List 4" w:semiHidden="1" w:unhideWhenUsed="1"/>
-    <w:lsdException w:name="Table List 5" w:semiHidden="1" w:unhideWhenUsed="1"/>
-    <w:lsdException w:name="Table List 6" w:semiHidden="1" w:unhideWhenUsed="1"/>
-    <w:lsdException w:name="Table List 7" w:semiHidden="1" w:unhideWhenUsed="1"/>
-    <w:lsdException w:name="Table List 8" w:semiHidden="1" w:unhideWhenUsed="1"/>
-    <w:lsdException w:name="Table 3D effects 1" w:semiHidden="1" w:unhideWhenUsed="1"/>
-    <w:lsdException w:name="Table 3D effects 2" w:semiHidden="1" w:unhideWhenUsed="1"/>
-    <w:lsdException w:name="Table 3D effects 3" w:semiHidden="1" w:unhideWhenUsed="1"/>
-    <w:lsdException w:name="Table Contemporary" w:semiHidden="1" w:unhideWhenUsed="1"/>
-    <w:lsdException w:name="Table Elegant" w:semiHidden="1" w:unhideWhenUsed="1"/>
-    <w:lsdException w:name="Table Professional" w:semiHidden="1" w:unhideWhenUsed="1"/>
-    <w:lsdException w:name="Table Subtle 1" w:semiHidden="1" w:unhideWhenUsed="1"/>
-    <w:lsdException w:name="Table Subtle 2" w:semiHidden="1" w:unhideWhenUsed="1"/>
-    <w:lsdException w:name="Table Web 1" w:semiHidden="1" w:unhideWhenUsed="1"/>
-    <w:lsdException w:name="Table Web 2" w:semiHidden="1" w:unhideWhenUsed="1"/>
-    <w:lsdException w:name="Table Web 3" w:semiHidden="1" w:unhideWhenUsed="1"/>
-    <w:lsdException w:name="Balloon Text" w:semiHidden="1" w:unhideWhenUsed="1"/>
-    <w:lsdException w:name="Table Grid" w:uiPriority="39"/>
-    <w:lsdException w:name="Table Theme" w:semiHidden="1" w:unhideWhenUsed="1"/>
-    <w:lsdException w:name="Placeholder Text" w:semiHidden="1"/>
-    <w:lsdException w:name="No Spacing" w:uiPriority="1" w:qFormat="1"/>
-    <w:lsdException w:name="Light Shading" w:uiPriority="60"/>
-    <w:lsdException w:name="Light List" w:uiPriority="61"/>
-    <w:lsdException w:name="Light Grid" w:uiPriority="62"/>
-    <w:lsdException w:name="Medium Shading 1" w:uiPriority="63"/>
-    <w:lsdException w:name="Medium Shading 2" w:uiPriority="64"/>
-    <w:lsdException w:name="Medium List 1" w:uiPriority="65"/>
-    <w:lsdException w:name="Medium List 2" w:uiPriority="66"/>
-    <w:lsdException w:name="Medium Grid 1" w:uiPriority="67"/>
-    <w:lsdException w:name="Medium Grid 2" w:uiPriority="68"/>
-    <w:lsdException w:name="Medium Grid 3" w:uiPriority="69"/>
-    <w:lsdException w:name="Dark List" w:uiPriority="70"/>
-    <w:lsdException w:name="Colorful Shading" w:uiPriority="71"/>
-    <w:lsdException w:name="Colorful List" w:uiPriority="72"/>
-    <w:lsdException w:name="Colorful Grid" w:uiPriority="73"/>
-    <w:lsdException w:name="Light Shading Accent 1" w:uiPriority="60"/>
-    <w:lsdException w:name="Light List Accent 1" w:uiPriority="61"/>
-    <w:lsdException w:name="Light Grid Accent 1" w:uiPriority="62"/>
-    <w:lsdException w:name="Medium Shading 1 Accent 1" w:uiPriority="63"/>
-    <w:lsdException w:name="Medium Shading 2 Accent 1" w:uiPriority="64"/>
-    <w:lsdException w:name="Medium List 1 Accent 1" w:uiPriority="65"/>
-    <w:lsdException w:name="Revision" w:semiHidden="1"/>
-    <w:lsdException w:name="List Paragraph" w:uiPriority="34" w:qFormat="1"/>
-    <w:lsdException w:name="Quote" w:uiPriority="29" w:qFormat="1"/>
-    <w:lsdException w:name="Intense Quote" w:uiPriority="30" w:qFormat="1"/>
-    <w:lsdException w:name="Medium List 2 Accent 1" w:uiPriority="66"/>
-    <w:lsdException w:name="Medium Grid 1 Accent 1" w:uiPriority="67"/>
-    <w:lsdException w:name="Medium Grid 2 Accent 1" w:uiPriority="68"/>
-    <w:lsdException w:name="Medium Grid 3 Accent 1" w:uiPriority="69"/>
-    <w:lsdException w:name="Dark List Accent 1" w:uiPriority="70"/>
-    <w:lsdException w:name="Colorful Shading Accent 1" w:uiPriority="71"/>
-    <w:lsdException w:name="Colorful List Accent 1" w:uiPriority="72"/>
-    <w:lsdException w:name="Colorful Grid Accent 1" w:uiPriority="73"/>
-    <w:lsdException w:name="Light Shading Accent 2" w:uiPriority="60"/>
-    <w:lsdException w:name="Light List Accent 2" w:uiPriority="61"/>
-    <w:lsdException w:name="Light Grid Accent 2" w:uiPriority="62"/>
-    <w:lsdException w:name="Medium Shading 1 Accent 2" w:uiPriority="63"/>
-    <w:lsdException w:name="Medium Shading 2 Accent 2" w:uiPriority="64"/>
-    <w:lsdException w:name="Medium List 1 Accent 2" w:uiPriority="65"/>
-    <w:lsdException w:name="Medium List 2 Accent 2" w:uiPriority="66"/>
-    <w:lsdException w:name="Medium Grid 1 Accent 2" w:uiPriority="67"/>
-    <w:lsdException w:name="Medium Grid 2 Accent 2" w:uiPriority="68"/>
-    <w:lsdException w:name="Medium Grid 3 Accent 2" w:uiPriority="69"/>
-    <w:lsdException w:name="Dark List Accent 2" w:uiPriority="70"/>
-    <w:lsdException w:name="Colorful Shading Accent 2" w:uiPriority="71"/>
-    <w:lsdException w:name="Colorful List Accent 2" w:uiPriority="72"/>
-    <w:lsdException w:name="Colorful Grid Accent 2" w:uiPriority="73"/>
-    <w:lsdException w:name="Light Shading Accent 3" w:uiPriority="60"/>
-    <w:lsdException w:name="Light List Accent 3" w:uiPriority="61"/>
-    <w:lsdException w:name="Light Grid Accent 3" w:uiPriority="62"/>
-    <w:lsdException w:name="Medium Shading 1 Accent 3" w:uiPriority="63"/>
-    <w:lsdException w:name="Medium Shading 2 Accent 3" w:uiPriority="64"/>
-    <w:lsdException w:name="Medium List 1 Accent 3" w:uiPriority="65"/>
-    <w:lsdException w:name="Medium List 2 Accent 3" w:uiPriority="66"/>
-    <w:lsdException w:name="Medium Grid 1 Accent 3" w:uiPriority="67"/>
-    <w:lsdException w:name="Medium Grid 2 Accent 3" w:uiPriority="68"/>
-    <w:lsdException w:name="Medium Grid 3 Accent 3" w:uiPriority="69"/>
-    <w:lsdException w:name="Dark List Accent 3" w:uiPriority="70"/>
-    <w:lsdException w:name="Colorful Shading Accent 3" w:uiPriority="71"/>
-    <w:lsdException w:name="Colorful List Accent 3" w:uiPriority="72"/>
-    <w:lsdException w:name="Colorful Grid Accent 3" w:uiPriority="73"/>
-    <w:lsdException w:name="Light Shading Accent 4" w:uiPriority="60"/>
-    <w:lsdException w:name="Light List Accent 4" w:uiPriority="61"/>
-    <w:lsdException w:name="Light Grid Accent 4" w:uiPriority="62"/>
-    <w:lsdException w:name="Medium Shading 1 Accent 4" w:uiPriority="63"/>
-    <w:lsdException w:name="Medium Shading 2 Accent 4" w:uiPriority="64"/>
-    <w:lsdException w:name="Medium List 1 Accent 4" w:uiPriority="65"/>
-    <w:lsdException w:name="Medium List 2 Accent 4" w:uiPriority="66"/>
-    <w:lsdException w:name="Medium Grid 1 Accent 4" w:uiPriority="67"/>
-    <w:lsdException w:name="Medium Grid 2 Accent 4" w:uiPriority="68"/>
-    <w:lsdException w:name="Medium Grid 3 Accent 4" w:uiPriority="69"/>
-    <w:lsdException w:name="Dark List Accent 4" w:uiPriority="70"/>
-    <w:lsdException w:name="Colorful Shading Accent 4" w:uiPriority="71"/>
-    <w:lsdException w:name="Colorful List Accent 4" w:uiPriority="72"/>
-    <w:lsdException w:name="Colorful Grid Accent 4" w:uiPriority="73"/>
-    <w:lsdException w:name="Light Shading Accent 5" w:uiPriority="60"/>
-    <w:lsdException w:name="Light List Accent 5" w:uiPriority="61"/>
-    <w:lsdException w:name="Light Grid Accent 5" w:uiPriority="62"/>
-    <w:lsdException w:name="Medium Shading 1 Accent 5" w:uiPriority="63"/>
-    <w:lsdException w:name="Medium Shading 2 Accent 5" w:uiPriority="64"/>
-    <w:lsdException w:name="Medium List 1 Accent 5" w:uiPriority="65"/>
-    <w:lsdException w:name="Medium List 2 Accent 5" w:uiPriority="66"/>
-    <w:lsdException w:name="Medium Grid 1 Accent 5" w:uiPriority="67"/>
-    <w:lsdException w:name="Medium Grid 2 Accent 5" w:uiPriority="68"/>
-    <w:lsdException w:name="Medium Grid 3 Accent 5" w:uiPriority="69"/>
-    <w:lsdException w:name="Dark List Accent 5" w:uiPriority="70"/>
-    <w:lsdException w:name="Colorful Shading Accent 5" w:uiPriority="71"/>
-    <w:lsdException w:name="Colorful List Accent 5" w:uiPriority="72"/>
-    <w:lsdException w:name="Colorful Grid Accent 5" w:uiPriority="73"/>
-    <w:lsdException w:name="Light Shading Accent 6" w:uiPriority="60"/>
-    <w:lsdException w:name="Light List Accent 6" w:uiPriority="61"/>
-    <w:lsdException w:name="Light Grid Accent 6" w:uiPriority="62"/>
-    <w:lsdException w:name="Medium Shading 1 Accent 6" w:uiPriority="63"/>
-    <w:lsdException w:name="Medium Shading 2 Accent 6" w:uiPriority="64"/>
-    <w:lsdException w:name="Medium List 1 Accent 6" w:uiPriority="65"/>
-    <w:lsdException w:name="Medium List 2 Accent 6" w:uiPriority="66"/>
-    <w:lsdException w:name="Medium Grid 1 Accent 6" w:uiPriority="67"/>
-    <w:lsdException w:name="Medium Grid 2 Accent 6" w:uiPriority="68"/>
-    <w:lsdException w:name="Medium Grid 3 Accent 6" w:uiPriority="69"/>
-    <w:lsdException w:name="Dark List Accent 6" w:uiPriority="70"/>
-    <w:lsdException w:name="Colorful Shading Accent 6" w:uiPriority="71"/>
-    <w:lsdException w:name="Colorful List Accent 6" w:uiPriority="72"/>
-    <w:lsdException w:name="Colorful Grid Accent 6" w:uiPriority="73"/>
-    <w:lsdException w:name="Subtle Emphasis" w:uiPriority="19" w:qFormat="1"/>
-    <w:lsdException w:name="Intense Emphasis" w:uiPriority="21" w:qFormat="1"/>
-    <w:lsdException w:name="Subtle Reference" w:uiPriority="31" w:qFormat="1"/>
-    <w:lsdException w:name="Intense Reference" w:uiPriority="32" w:qFormat="1"/>
-    <w:lsdException w:name="Book Title" w:uiPriority="33" w:qFormat="1"/>
-    <w:lsdException w:name="Bibliography" w:semiHidden="1" w:uiPriority="37" w:unhideWhenUsed="1"/>
-    <w:lsdException w:name="TOC Heading" w:semiHidden="1" w:uiPriority="39" w:unhideWhenUsed="1" w:qFormat="1"/>
-    <w:lsdException w:name="Plain Table 1" w:uiPriority="41"/>
-    <w:lsdException w:name="Plain Table 2" w:uiPriority="42"/>
-    <w:lsdException w:name="Plain Table 3" w:uiPriority="43"/>
-    <w:lsdException w:name="Plain Table 4" w:uiPriority="44"/>
-    <w:lsdException w:name="Plain Table 5" w:uiPriority="45"/>
-    <w:lsdException w:name="Grid Table Light" w:uiPriority="40"/>
-    <w:lsdException w:name="Grid Table 1 Light" w:uiPriority="46"/>
-    <w:lsdException w:name="Grid Table 2" w:uiPriority="47"/>
-    <w:lsdException w:name="Grid Table 3" w:uiPriority="48"/>
-    <w:lsdException w:name="Grid Table 4" w:uiPriority="49"/>
-    <w:lsdException w:name="Grid Table 5 Dark" w:uiPriority="50"/>
-    <w:lsdException w:name="Grid Table 6 Colorful" w:uiPriority="51"/>
-    <w:lsdException w:name="Grid Table 7 Colorful" w:uiPriority="52"/>
-    <w:lsdException w:name="Grid Table 1 Light Accent 1" w:uiPriority="46"/>
-    <w:lsdException w:name="Grid Table 2 Accent 1" w:uiPriority="47"/>
-    <w:lsdException w:name="Grid Table 3 Accent 1" w:uiPriority="48"/>
-    <w:lsdException w:name="Grid Table 4 Accent 1" w:uiPriority="49"/>
-    <w:lsdException w:name="Grid Table 5 Dark Accent 1" w:uiPriority="50"/>
-    <w:lsdException w:name="Grid Table 6 Colorful Accent 1" w:uiPriority="51"/>
-    <w:lsdException w:name="Grid Table 7 Colorful Accent 1" w:uiPriority="52"/>
-    <w:lsdException w:name="Grid Table 1 Light Accent 2" w:uiPriority="46"/>
-    <w:lsdException w:name="Grid Table 2 Accent 2" w:uiPriority="47"/>
-    <w:lsdException w:name="Grid Table 3 Accent 2" w:uiPriority="48"/>
-    <w:lsdException w:name="Grid Table 4 Accent 2" w:uiPriority="49"/>
-    <w:lsdException w:name="Grid Table 5 Dark Accent 2" w:uiPriority="50"/>
-    <w:lsdException w:name="Grid Table 6 Colorful Accent 2" w:uiPriority="51"/>
-    <w:lsdException w:name="Grid Table 7 Colorful Accent 2" w:uiPriority="52"/>
-    <w:lsdException w:name="Grid Table 1 Light Accent 3" w:uiPriority="46"/>
-    <w:lsdException w:name="Grid Table 2 Accent 3" w:uiPriority="47"/>
-    <w:lsdException w:name="Grid Table 3 Accent 3" w:uiPriority="48"/>
-    <w:lsdException w:name="Grid Table 4 Accent 3" w:uiPriority="49"/>
-    <w:lsdException w:name="Grid Table 5 Dark Accent 3" w:uiPriority="50"/>
-    <w:lsdException w:name="Grid Table 6 Colorful Accent 3" w:uiPriority="51"/>
-    <w:lsdException w:name="Grid Table 7 Colorful Accent 3" w:uiPriority="52"/>
-    <w:lsdException w:name="Grid Table 1 Light Accent 4" w:uiPriority="46"/>
-    <w:lsdException w:name="Grid Table 2 Accent 4" w:uiPriority="47"/>
-    <w:lsdException w:name="Grid Table 3 Accent 4" w:uiPriority="48"/>
-    <w:lsdException w:name="Grid Table 4 Accent 4" w:uiPriority="49"/>
-    <w:lsdException w:name="Grid Table 5 Dark Accent 4" w:uiPriority="50"/>
-    <w:lsdException w:name="Grid Table 6 Colorful Accent 4" w:uiPriority="51"/>
-    <w:lsdException w:name="Grid Table 7 Colorful Accent 4" w:uiPriority="52"/>
-    <w:lsdException w:name="Grid Table 1 Light Accent 5" w:uiPriority="46"/>
-    <w:lsdException w:name="Grid Table 2 Accent 5" w:uiPriority="47"/>
-    <w:lsdException w:name="Grid Table 3 Accent 5" w:uiPriority="48"/>
-    <w:lsdException w:name="Grid Table 4 Accent 5" w:uiPriority="49"/>
-    <w:lsdException w:name="Grid Table 5 Dark Accent 5" w:uiPriority="50"/>
-    <w:lsdException w:name="Grid Table 6 Colorful Accent 5" w:uiPriority="51"/>
-    <w:lsdException w:name="Grid Table 7 Colorful Accent 5" w:uiPriority="52"/>
-    <w:lsdException w:name="Grid Table 1 Light Accent 6" w:uiPriority="46"/>
-    <w:lsdException w:name="Grid Table 2 Accent 6" w:uiPriority="47"/>
-    <w:lsdException w:name="Grid Table 3 Accent 6" w:uiPriority="48"/>
-    <w:lsdException w:name="Grid Table 4 Accent 6" w:uiPriority="49"/>
-    <w:lsdException w:name="Grid Table 5 Dark Accent 6" w:uiPriority="50"/>
-    <w:lsdException w:name="Grid Table 6 Colorful Accent 6" w:uiPriority="51"/>
-    <w:lsdException w:name="Grid Table 7 Colorful Accent 6" w:uiPriority="52"/>
-    <w:lsdException w:name="List Table 1 Light" w:uiPriority="46"/>
-    <w:lsdException w:name="List Table 2" w:uiPriority="47"/>
-    <w:lsdException w:name="List Table 3" w:uiPriority="48"/>
-    <w:lsdException w:name="List Table 4" w:uiPriority="49"/>
-    <w:lsdException w:name="List Table 5 Dark" w:uiPriority="50"/>
-    <w:lsdException w:name="List Table 6 Colorful" w:uiPriority="51"/>
-    <w:lsdException w:name="List Table 7 Colorful" w:uiPriority="52"/>
-    <w:lsdException w:name="List Table 1 Light Accent 1" w:uiPriority="46"/>
-    <w:lsdException w:name="List Table 2 Accent 1" w:uiPriority="47"/>
-    <w:lsdException w:name="List Table 3 Accent 1" w:uiPriority="48"/>
-    <w:lsdException w:name="List Table 4 Accent 1" w:uiPriority="49"/>
-    <w:lsdException w:name="List Table 5 Dark Accent 1" w:uiPriority="50"/>
-    <w:lsdException w:name="List Table 6 Colorful Accent 1" w:uiPriority="51"/>
-    <w:lsdException w:name="List Table 7 Colorful Accent 1" w:uiPriority="52"/>
-    <w:lsdException w:name="List Table 1 Light Accent 2" w:uiPriority="46"/>
-    <w:lsdException w:name="List Table 2 Accent 2" w:uiPriority="47"/>
-    <w:lsdException w:name="List Table 3 Accent 2" w:uiPriority="48"/>
-    <w:lsdException w:name="List Table 4 Accent 2" w:uiPriority="49"/>
-    <w:lsdException w:name="List Table 5 Dark Accent 2" w:uiPriority="50"/>
-    <w:lsdException w:name="List Table 6 Colorful Accent 2" w:uiPriority="51"/>
-    <w:lsdException w:name="List Table 7 Colorful Accent 2" w:uiPriority="52"/>
-    <w:lsdException w:name="List Table 1 Light Accent 3" w:uiPriority="46"/>
-    <w:lsdException w:name="List Table 2 Accent 3" w:uiPriority="47"/>
-    <w:lsdException w:name="List Table 3 Accent 3" w:uiPriority="48"/>
-    <w:lsdException w:name="List Table 4 Accent 3" w:uiPriority="49"/>
-    <w:lsdException w:name="List Table 5 Dark Accent 3" w:uiPriority="50"/>
-    <w:lsdException w:name="List Table 6 Colorful Accent 3" w:uiPriority="51"/>
-    <w:lsdException w:name="List Table 7 Colorful Accent 3" w:uiPriority="52"/>
-    <w:lsdException w:name="List Table 1 Light Accent 4" w:uiPriority="46"/>
-    <w:lsdException w:name="List Table 2 Accent 4" w:uiPriority="47"/>
-    <w:lsdException w:name="List Table 3 Accent 4" w:uiPriority="48"/>
-    <w:lsdException w:name="List Table 4 Accent 4" w:uiPriority="49"/>
-    <w:lsdException w:name="List Table 5 Dark Accent 4" w:uiPriority="50"/>
-    <w:lsdException w:name="List Table 6 Colorful Accent 4" w:uiPriority="51"/>
-    <w:lsdException w:name="List Table 7 Colorful Accent 4" w:uiPriority="52"/>
-    <w:lsdException w:name="List Table 1 Light Accent 5" w:uiPriority="46"/>
-    <w:lsdException w:name="List Table 2 Accent 5" w:uiPriority="47"/>
-    <w:lsdException w:name="List Table 3 Accent 5" w:uiPriority="48"/>
-    <w:lsdException w:name="List Table 4 Accent 5" w:uiPriority="49"/>
-    <w:lsdException w:name="List Table 5 Dark Accent 5" w:uiPriority="50"/>
-    <w:lsdException w:name="List Table 6 Colorful Accent 5" w:uiPriority="51"/>
-    <w:lsdException w:name="List Table 7 Colorful Accent 5" w:uiPriority="52"/>
-    <w:lsdException w:name="List Table 1 Light Accent 6" w:uiPriority="46"/>
-    <w:lsdException w:name="List Table 2 Accent 6" w:uiPriority="47"/>
-    <w:lsdException w:name="List Table 3 Accent 6" w:uiPriority="48"/>
-    <w:lsdException w:name="List Table 4 Accent 6" w:uiPriority="49"/>
-    <w:lsdException w:name="List Table 5 Dark Accent 6" w:uiPriority="50"/>
-    <w:lsdException w:name="List Table 6 Colorful Accent 6" w:uiPriority="51"/>
-    <w:lsdException w:name="List Table 7 Colorful Accent 6" w:uiPriority="52"/>
-  </w:latentStyles>
-  <w:style w:type="paragraph" w:default="1" w:styleId="Normal">
-    <w:name w:val="Normal"/>
-    <w:qFormat/>
-  </w:style>
-  <w:style w:type="character" w:default="1" w:styleId="DefaultParagraphFont">
-    <w:name w:val="Default Paragraph Font"/>
-    <w:uiPriority w:val="1"/>
-    <w:semiHidden/>
-    <w:unhideWhenUsed/>
-  </w:style>
-  <w:style w:type="table" w:default="1" w:styleId="TableNormal">
-    <w:name w:val="Normal Table"/>
-    <w:uiPriority w:val="99"/>
-    <w:semiHidden/>
-    <w:unhideWhenUsed/>
-    <w:tblPr>
-      <w:tblInd w:w="0" w:type="dxa"/>
-      <w:tblCellMar>
-        <w:top w:w="0" w:type="dxa"/>
-        <w:left w:w="108" w:type="dxa"/>
-        <w:bottom w:w="0" w:type="dxa"/>
-        <w:right w:w="108" w:type="dxa"/>
-      </w:tblCellMar>
-    </w:tblPr>
-  </w:style>
-  <w:style w:type="numbering" w:default="1" w:styleId="NoList">
-    <w:name w:val="No List"/>
-    <w:uiPriority w:val="99"/>
-    <w:semiHidden/>
-    <w:unhideWhenUsed/>
-  </w:style>
-  <w:style w:type="character" w:styleId="PlaceholderText">
-    <w:name w:val="Placeholder Text"/>
-    <w:basedOn w:val="DefaultParagraphFont"/>
-    <w:uiPriority w:val="99"/>
-    <w:semiHidden/>
-    <w:rsid w:val="00EC0035"/>
-    <w:rPr>
-      <w:color w:val="808080"/>
-    </w:rPr>
-  </w:style>
-</w:styles>
-</file>
-
-<file path=word/glossary/webSettings.xml><?xml version="1.0" encoding="utf-8"?>
-<w:webSettings xmlns:mc="http://schemas.openxmlformats.org/markup-compatibility/2006" xmlns:r="http://schemas.openxmlformats.org/officeDocument/2006/relationships" xmlns:w="http://schemas.openxmlformats.org/wordprocessingml/2006/main" xmlns:w14="http://schemas.microsoft.com/office/word/2010/wordml" xmlns:w15="http://schemas.microsoft.com/office/word/2012/wordml" mc:Ignorable="w14 w15">
-  <w:optimizeForBrowser/>
-  <w:allowPNG/>
-</w:webSettings>
-</file>
-
 <file path=word/theme/theme1.xml><?xml version="1.0" encoding="utf-8"?>
 <a:theme xmlns:a="http://schemas.openxmlformats.org/drawingml/2006/main" name="Office Theme">
   <a:themeElements>
@@ -3929,7 +3420,7 @@
 </file>
 
 <file path=customXml/itemProps2.xml><?xml version="1.0" encoding="utf-8"?>
-<ds:datastoreItem xmlns:ds="http://schemas.openxmlformats.org/officeDocument/2006/customXml" ds:itemID="{DD137A26-5F40-4624-8492-08FA9B53B7E8}">
+<ds:datastoreItem xmlns:ds="http://schemas.openxmlformats.org/officeDocument/2006/customXml" ds:itemID="{D8E89AF7-0651-41A2-A61F-3D8D8F2CE1E8}">
   <ds:schemaRefs>
     <ds:schemaRef ds:uri="http://schemas.openxmlformats.org/officeDocument/2006/bibliography"/>
   </ds:schemaRefs>

</xml_diff>

<commit_message>
Mais algumas coisas acrescentadas ao relatório
</commit_message>
<xml_diff>
--- a/Relatório_P2.docx
+++ b/Relatório_P2.docx
@@ -2,8 +2,6 @@
 <file path=word/document.xml><?xml version="1.0" encoding="utf-8"?>
 <w:document xmlns:wpc="http://schemas.microsoft.com/office/word/2010/wordprocessingCanvas" xmlns:mc="http://schemas.openxmlformats.org/markup-compatibility/2006" xmlns:o="urn:schemas-microsoft-com:office:office" xmlns:r="http://schemas.openxmlformats.org/officeDocument/2006/relationships" xmlns:m="http://schemas.openxmlformats.org/officeDocument/2006/math" xmlns:v="urn:schemas-microsoft-com:vml" xmlns:wp14="http://schemas.microsoft.com/office/word/2010/wordprocessingDrawing" xmlns:wp="http://schemas.openxmlformats.org/drawingml/2006/wordprocessingDrawing" xmlns:w10="urn:schemas-microsoft-com:office:word" xmlns:w="http://schemas.openxmlformats.org/wordprocessingml/2006/main" xmlns:w14="http://schemas.microsoft.com/office/word/2010/wordml" xmlns:w15="http://schemas.microsoft.com/office/word/2012/wordml" xmlns:wpg="http://schemas.microsoft.com/office/word/2010/wordprocessingGroup" xmlns:wpi="http://schemas.microsoft.com/office/word/2010/wordprocessingInk" xmlns:wne="http://schemas.microsoft.com/office/word/2006/wordml" xmlns:wps="http://schemas.microsoft.com/office/word/2010/wordprocessingShape" mc:Ignorable="w14 w15 wp14">
   <w:body>
-    <w:bookmarkStart w:id="0" w:name="_GoBack" w:displacedByCustomXml="next"/>
-    <w:bookmarkEnd w:id="0" w:displacedByCustomXml="next"/>
     <w:sdt>
       <w:sdtPr>
         <w:rPr>
@@ -29,6 +27,7 @@
           <w:r>
             <w:rPr>
               <w:noProof/>
+              <w:lang w:val="pt-PT" w:eastAsia="pt-PT"/>
             </w:rPr>
             <w:drawing>
               <wp:anchor distT="0" distB="0" distL="114300" distR="114300" simplePos="0" relativeHeight="251666432" behindDoc="0" locked="0" layoutInCell="1" allowOverlap="1" wp14:anchorId="09342B98" wp14:editId="31790DEF">
@@ -103,6 +102,7 @@
           <w:r>
             <w:rPr>
               <w:noProof/>
+              <w:lang w:val="pt-PT" w:eastAsia="pt-PT"/>
             </w:rPr>
             <mc:AlternateContent>
               <mc:Choice Requires="wpg">
@@ -564,6 +564,7 @@
           <w:r>
             <w:rPr>
               <w:noProof/>
+              <w:lang w:val="pt-PT" w:eastAsia="pt-PT"/>
             </w:rPr>
             <mc:AlternateContent>
               <mc:Choice Requires="wps">
@@ -827,6 +828,7 @@
           <w:r>
             <w:rPr>
               <w:noProof/>
+              <w:lang w:val="pt-PT" w:eastAsia="pt-PT"/>
             </w:rPr>
             <mc:AlternateContent>
               <mc:Choice Requires="wps">
@@ -1084,6 +1086,7 @@
           <w:r>
             <w:rPr>
               <w:noProof/>
+              <w:lang w:val="pt-PT" w:eastAsia="pt-PT"/>
             </w:rPr>
             <mc:AlternateContent>
               <mc:Choice Requires="wpg">
@@ -1534,6 +1537,7 @@
           <w:r>
             <w:rPr>
               <w:noProof/>
+              <w:lang w:val="pt-PT" w:eastAsia="pt-PT"/>
             </w:rPr>
             <mc:AlternateContent>
               <mc:Choice Requires="wps">
@@ -1865,6 +1869,7 @@
           <w:r>
             <w:rPr>
               <w:noProof/>
+              <w:lang w:val="pt-PT" w:eastAsia="pt-PT"/>
             </w:rPr>
             <mc:AlternateContent>
               <mc:Choice Requires="wps">
@@ -2377,7 +2382,25 @@
         <w:t>. Using MPI we can solve the complication mentioned earlier and share the work done</w:t>
       </w:r>
       <w:r>
-        <w:t xml:space="preserve"> by one process with the others. It comes, however, with the downside of adding communication overhead that can be significant</w:t>
+        <w:t xml:space="preserve"> by one process with the others.</w:t>
+      </w:r>
+      <w:r>
+        <w:t xml:space="preserve"> MPI also has another big advantage, instead of storing all the data in a single machine, which may require a more complex machine with more memory, it can be spread out by </w:t>
+      </w:r>
+      <w:r>
+        <w:t>many simpler</w:t>
+      </w:r>
+      <w:r>
+        <w:t xml:space="preserve"> machines</w:t>
+      </w:r>
+      <w:r>
+        <w:t>, like raspberry PI’s (depending on the aim of the program, can have multiple advantages compared to using a normal x86 based computer)</w:t>
+      </w:r>
+      <w:r>
+        <w:t xml:space="preserve">. </w:t>
+      </w:r>
+      <w:r>
+        <w:t>It comes, however, with the downside of adding communication overhead that can be significant</w:t>
       </w:r>
       <w:r>
         <w:t>,</w:t>
@@ -2521,7 +2544,14 @@
         <w:rPr>
           <w:rFonts w:eastAsiaTheme="minorEastAsia"/>
         </w:rPr>
-        <w:t xml:space="preserve">l line blocks at the same time (the first block of the last process depends on the last block of the first process, for example), </w:t>
+        <w:t xml:space="preserve">l line blocks at the same time (the first block of the last process depends on the last block of the first process, for </w:t>
+      </w:r>
+      <w:r>
+        <w:rPr>
+          <w:rFonts w:eastAsiaTheme="minorEastAsia"/>
+        </w:rPr>
+        <w:lastRenderedPageBreak/>
+        <w:t xml:space="preserve">example), </w:t>
       </w:r>
       <w:r>
         <w:rPr>
@@ -2623,6 +2653,73 @@
       </w:pPr>
       <w:r>
         <w:t>Results and Conclusions</w:t>
+      </w:r>
+    </w:p>
+    <w:p>
+      <w:pPr>
+        <w:jc w:val="both"/>
+      </w:pPr>
+      <w:r>
+        <w:t xml:space="preserve">With the first part of the project we learned, by using </w:t>
+      </w:r>
+      <w:proofErr w:type="spellStart"/>
+      <w:r>
+        <w:t>openMP</w:t>
+      </w:r>
+      <w:proofErr w:type="spellEnd"/>
+      <w:r>
+        <w:t>, the benefits of parallelizing programs in a single machine. In this second part we went further by using MPI to parallelize our program in a cluster of machines. Although it is more complex and has more overhead it does allow us to use more computational power for our program</w:t>
+      </w:r>
+      <w:r>
+        <w:t xml:space="preserve"> than one machine can provide and </w:t>
+      </w:r>
+      <w:r>
+        <w:t>improve performance further</w:t>
+      </w:r>
+      <w:r>
+        <w:t>. Also allows the usage of many simpler machines instead of one more complex machine, if the bigger limitation is amount of memory</w:t>
+      </w:r>
+      <w:r>
+        <w:t>.</w:t>
+      </w:r>
+      <w:r>
+        <w:t xml:space="preserve"> </w:t>
+      </w:r>
+      <w:bookmarkStart w:id="0" w:name="_GoBack"/>
+      <w:bookmarkEnd w:id="0"/>
+    </w:p>
+    <w:p>
+      <w:pPr>
+        <w:jc w:val="both"/>
+      </w:pPr>
+      <w:r>
+        <w:t xml:space="preserve">Although not </w:t>
+      </w:r>
+      <w:r>
+        <w:t xml:space="preserve">a direct consequence of using MPI, we did get some better speedups than our implementation in part 1. The following table shows our execution times </w:t>
+      </w:r>
+      <w:r>
+        <w:rPr>
+          <w:color w:val="FF0000"/>
+        </w:rPr>
+        <w:t>using the RNL cluster</w:t>
+      </w:r>
+      <w:r>
+        <w:rPr>
+          <w:color w:val="FF0000"/>
+        </w:rPr>
+        <w:t xml:space="preserve"> </w:t>
+      </w:r>
+      <w:r>
+        <w:t xml:space="preserve">and the corresponding speedups for the </w:t>
+      </w:r>
+    </w:p>
+    <w:p>
+      <w:pPr>
+        <w:jc w:val="both"/>
+      </w:pPr>
+      <w:r>
+        <w:t xml:space="preserve"> </w:t>
       </w:r>
     </w:p>
     <w:p/>
@@ -3420,7 +3517,7 @@
 </file>
 
 <file path=customXml/itemProps2.xml><?xml version="1.0" encoding="utf-8"?>
-<ds:datastoreItem xmlns:ds="http://schemas.openxmlformats.org/officeDocument/2006/customXml" ds:itemID="{D8E89AF7-0651-41A2-A61F-3D8D8F2CE1E8}">
+<ds:datastoreItem xmlns:ds="http://schemas.openxmlformats.org/officeDocument/2006/customXml" ds:itemID="{29A5A707-5F13-4855-974E-E3A3A3748891}">
   <ds:schemaRefs>
     <ds:schemaRef ds:uri="http://schemas.openxmlformats.org/officeDocument/2006/bibliography"/>
   </ds:schemaRefs>

</xml_diff>